<commit_message>
Abrundung des Projektes <3
</commit_message>
<xml_diff>
--- a/Documents/Battleship_Dokumentation.docx
+++ b/Documents/Battleship_Dokumentation.docx
@@ -678,10 +678,7 @@
     <w:p/>
     <w:p/>
     <w:p/>
-    <w:p>
-      <w:bookmarkStart w:id="1" w:name="_GoBack"/>
-      <w:bookmarkEnd w:id="1"/>
-    </w:p>
+    <w:p/>
     <w:p>
       <w:pPr>
         <w:pStyle w:val="berschrift2"/>
@@ -690,15 +687,23 @@
           <w:numId w:val="2"/>
         </w:numPr>
       </w:pPr>
-      <w:bookmarkStart w:id="2" w:name="_Toc486939169"/>
+      <w:bookmarkStart w:id="1" w:name="_Toc486939169"/>
       <w:r>
         <w:t>Abstract</w:t>
       </w:r>
-      <w:bookmarkEnd w:id="2"/>
+      <w:bookmarkEnd w:id="1"/>
     </w:p>
     <w:p>
       <w:r>
-        <w:t xml:space="preserve">Die Battleship-Dyade beschäftigte sich mit dem Programmieren des Spieles „Schiffe versenken“ jedoch mit einigen Innovationen. Dabei ist das Hauptziel des Spielers die Schiffe auf dem Koordinatensystem des Gegners allesamt zu vernichten. </w:t>
+        <w:t xml:space="preserve">Die </w:t>
+      </w:r>
+      <w:proofErr w:type="spellStart"/>
+      <w:r>
+        <w:t>Battleship</w:t>
+      </w:r>
+      <w:proofErr w:type="spellEnd"/>
+      <w:r>
+        <w:t xml:space="preserve">-Dyade beschäftigte sich mit dem Programmieren des Spieles „Schiffe versenken“ jedoch mit einigen Innovationen. Dabei ist das Hauptziel des Spielers die Schiffe auf dem Koordinatensystem des Gegners allesamt zu vernichten. </w:t>
       </w:r>
     </w:p>
     <w:p>
@@ -746,7 +751,15 @@
     <w:p>
       <w:r>
         <w:lastRenderedPageBreak/>
-        <w:t>Daraufhin wird in einem Fenster jeweils die Anzahl an Punkten sowie die Anzahl an Schüssen des Gewinners als auch die des Verlierers angezeigt. Am Ende hat man die Wahl, ob man erneut spielen oder zurück zum Opening-Screen möchte.</w:t>
+        <w:t xml:space="preserve">Daraufhin wird in einem Fenster jeweils die Anzahl an Punkten sowie die Anzahl an Schüssen des Gewinners als auch die des Verlierers angezeigt. Am Ende hat man die Wahl, ob man erneut spielen oder zurück zum </w:t>
+      </w:r>
+      <w:proofErr w:type="spellStart"/>
+      <w:r>
+        <w:t>Opening</w:t>
+      </w:r>
+      <w:proofErr w:type="spellEnd"/>
+      <w:r>
+        <w:t>-Screen möchte.</w:t>
       </w:r>
     </w:p>
     <w:p/>
@@ -758,17 +771,25 @@
           <w:numId w:val="2"/>
         </w:numPr>
       </w:pPr>
-      <w:bookmarkStart w:id="3" w:name="_Toc486084633"/>
-      <w:bookmarkStart w:id="4" w:name="_Toc486939170"/>
+      <w:bookmarkStart w:id="2" w:name="_Toc486084633"/>
+      <w:bookmarkStart w:id="3" w:name="_Toc486939170"/>
+      <w:bookmarkEnd w:id="2"/>
+      <w:r>
+        <w:t>Startklasse</w:t>
+      </w:r>
       <w:bookmarkEnd w:id="3"/>
-      <w:r>
-        <w:t>Startklasse</w:t>
-      </w:r>
-      <w:bookmarkEnd w:id="4"/>
     </w:p>
     <w:p>
       <w:r>
-        <w:t>Die Startklasse der Anwendung befindet sich in der Klasse „Opening-Screen.java“ im Package battleshipGUI.</w:t>
+        <w:t xml:space="preserve">Die Startklasse der Anwendung befindet sich in der Klasse „Opening-Screen.java“ im Package </w:t>
+      </w:r>
+      <w:proofErr w:type="spellStart"/>
+      <w:r>
+        <w:t>battleshipGUI</w:t>
+      </w:r>
+      <w:proofErr w:type="spellEnd"/>
+      <w:r>
+        <w:t>.</w:t>
       </w:r>
     </w:p>
     <w:p/>
@@ -780,11 +801,11 @@
           <w:numId w:val="2"/>
         </w:numPr>
       </w:pPr>
-      <w:bookmarkStart w:id="5" w:name="_Toc486939171"/>
+      <w:bookmarkStart w:id="4" w:name="_Toc486939171"/>
       <w:r>
         <w:t>Besonderheiten</w:t>
       </w:r>
-      <w:bookmarkEnd w:id="5"/>
+      <w:bookmarkEnd w:id="4"/>
     </w:p>
     <w:p>
       <w:r>
@@ -826,12 +847,56 @@
         </w:rPr>
         <w:t xml:space="preserve">Package ships: </w:t>
       </w:r>
+      <w:proofErr w:type="spellStart"/>
       <w:r>
         <w:rPr>
           <w:lang w:val="en-US"/>
         </w:rPr>
-        <w:t>TwoFieldBoat, ThreeFieldBoat, FourFieldBoat und QuatrupleFieldBoat</w:t>
-      </w:r>
+        <w:t>TwoFieldBoat</w:t>
+      </w:r>
+      <w:proofErr w:type="spellEnd"/>
+      <w:r>
+        <w:rPr>
+          <w:lang w:val="en-US"/>
+        </w:rPr>
+        <w:t xml:space="preserve">, </w:t>
+      </w:r>
+      <w:proofErr w:type="spellStart"/>
+      <w:r>
+        <w:rPr>
+          <w:lang w:val="en-US"/>
+        </w:rPr>
+        <w:t>ThreeFieldBoat</w:t>
+      </w:r>
+      <w:proofErr w:type="spellEnd"/>
+      <w:r>
+        <w:rPr>
+          <w:lang w:val="en-US"/>
+        </w:rPr>
+        <w:t xml:space="preserve">, </w:t>
+      </w:r>
+      <w:proofErr w:type="spellStart"/>
+      <w:r>
+        <w:rPr>
+          <w:lang w:val="en-US"/>
+        </w:rPr>
+        <w:t>FourFieldBoat</w:t>
+      </w:r>
+      <w:proofErr w:type="spellEnd"/>
+      <w:r>
+        <w:rPr>
+          <w:lang w:val="en-US"/>
+        </w:rPr>
+        <w:t xml:space="preserve"> und </w:t>
+      </w:r>
+      <w:proofErr w:type="spellStart"/>
+      <w:r>
+        <w:rPr>
+          <w:lang w:val="en-US"/>
+        </w:rPr>
+        <w:t>QuatrupleFieldBoat</w:t>
+      </w:r>
+      <w:proofErr w:type="spellEnd"/>
     </w:p>
     <w:p>
       <w:pPr>
@@ -849,13 +914,20 @@
           <w:i w:val="0"/>
           <w:lang w:val="en-US"/>
         </w:rPr>
-        <w:t xml:space="preserve">Package game: </w:t>
+        <w:t>Package game</w:t>
+      </w:r>
+      <w:r>
+        <w:rPr>
+          <w:i w:val="0"/>
+          <w:lang w:val="en-US"/>
+        </w:rPr>
+        <w:t xml:space="preserve">: </w:t>
       </w:r>
       <w:r>
         <w:rPr>
           <w:lang w:val="en-US"/>
         </w:rPr>
-        <w:t>Artificial Intelligence, Menu</w:t>
+        <w:t>Menu</w:t>
       </w:r>
     </w:p>
     <w:p>
@@ -876,11 +948,19 @@
         </w:rPr>
         <w:t xml:space="preserve">Package com: </w:t>
       </w:r>
+      <w:proofErr w:type="spellStart"/>
       <w:r>
         <w:rPr>
           <w:lang w:val="en-US"/>
         </w:rPr>
-        <w:t>CustomButtonTest, CustomButtonTest2</w:t>
+        <w:t>CustomButtonTest</w:t>
+      </w:r>
+      <w:proofErr w:type="spellEnd"/>
+      <w:r>
+        <w:rPr>
+          <w:lang w:val="en-US"/>
+        </w:rPr>
+        <w:t>, CustomButtonTest2</w:t>
       </w:r>
     </w:p>
     <w:p>
@@ -899,14 +979,60 @@
           <w:i w:val="0"/>
           <w:lang w:val="en-US"/>
         </w:rPr>
-        <w:t xml:space="preserve">Package battleshipGUI: </w:t>
-      </w:r>
+        <w:t xml:space="preserve">Package </w:t>
+      </w:r>
+      <w:proofErr w:type="spellStart"/>
+      <w:r>
+        <w:rPr>
+          <w:i w:val="0"/>
+          <w:lang w:val="en-US"/>
+        </w:rPr>
+        <w:t>battleshipGUI</w:t>
+      </w:r>
+      <w:proofErr w:type="spellEnd"/>
+      <w:r>
+        <w:rPr>
+          <w:i w:val="0"/>
+          <w:lang w:val="en-US"/>
+        </w:rPr>
+        <w:t xml:space="preserve">: </w:t>
+      </w:r>
+      <w:proofErr w:type="spellStart"/>
       <w:r>
         <w:rPr>
           <w:lang w:val="en-US"/>
         </w:rPr>
-        <w:t>EndingScreen, MenuScreen, OpeningSceneCSS.css</w:t>
-      </w:r>
+        <w:t>EndingScreen</w:t>
+      </w:r>
+      <w:proofErr w:type="spellEnd"/>
+      <w:r>
+        <w:rPr>
+          <w:lang w:val="en-US"/>
+        </w:rPr>
+        <w:t xml:space="preserve">, </w:t>
+      </w:r>
+      <w:proofErr w:type="spellStart"/>
+      <w:r>
+        <w:rPr>
+          <w:lang w:val="en-US"/>
+        </w:rPr>
+        <w:t>MenuScreen</w:t>
+      </w:r>
+      <w:proofErr w:type="spellEnd"/>
+      <w:r>
+        <w:rPr>
+          <w:lang w:val="en-US"/>
+        </w:rPr>
+        <w:t xml:space="preserve">, </w:t>
+      </w:r>
+    </w:p>
+    <w:p>
+      <w:pPr>
+        <w:ind w:left="360"/>
+        <w:rPr>
+          <w:lang w:val="en-US"/>
+        </w:rPr>
+      </w:pPr>
     </w:p>
     <w:p>
       <w:r>
@@ -924,6 +1050,12 @@
       <w:r>
         <w:t>Abwechselndes Schießen der Player</w:t>
       </w:r>
+      <w:r>
+        <w:t xml:space="preserve"> im Multiplayer</w:t>
+      </w:r>
+      <w:r>
+        <w:t xml:space="preserve"> Modus</w:t>
+      </w:r>
     </w:p>
     <w:p>
       <w:pPr>
@@ -934,7 +1066,15 @@
         </w:numPr>
       </w:pPr>
       <w:r>
-        <w:t>Automatisches Wechseln zum EndingScreen, wenn alle Schiffe eines Spielers zerstört wurden.</w:t>
+        <w:t xml:space="preserve">Automatisches Wechseln zum </w:t>
+      </w:r>
+      <w:proofErr w:type="spellStart"/>
+      <w:r>
+        <w:t>EndingScreen</w:t>
+      </w:r>
+      <w:proofErr w:type="spellEnd"/>
+      <w:r>
+        <w:t>, wenn alle Schiffe eines Spielers zerstört wurden.</w:t>
       </w:r>
     </w:p>
     <w:p>
@@ -947,27 +1087,138 @@
       </w:pPr>
       <w:r>
         <w:lastRenderedPageBreak/>
-        <w:t>Anzeigen des EndingScreens</w:t>
-      </w:r>
-      <w:r>
-        <w:t xml:space="preserve"> – alternative ist ScoreScreen</w:t>
-      </w:r>
-    </w:p>
-    <w:p/>
-    <w:p>
-      <w:r>
-        <w:t xml:space="preserve">Das besondere an unserem Projekt ist jedoch, dass wir die GUI und die Logik </w:t>
-      </w:r>
-      <w:r>
-        <w:t>vor allem schön</w:t>
-      </w:r>
-      <w:r>
-        <w:t xml:space="preserve"> getrennt haben.</w:t>
-      </w:r>
+        <w:t xml:space="preserve">Anzeigen des </w:t>
+      </w:r>
+      <w:proofErr w:type="spellStart"/>
+      <w:r>
+        <w:t>EndingScreens</w:t>
+      </w:r>
+      <w:proofErr w:type="spellEnd"/>
+      <w:r>
+        <w:t xml:space="preserve"> – alternative ist </w:t>
+      </w:r>
+      <w:proofErr w:type="spellStart"/>
+      <w:r>
+        <w:t>ScoreScreen</w:t>
+      </w:r>
+      <w:proofErr w:type="spellEnd"/>
     </w:p>
     <w:p>
-      <w:r>
-        <w:t>Dadurch haben wir eine besonders wichtige Klasse namens GameManager, welche</w:t>
+      <w:pPr>
+        <w:rPr>
+          <w:rStyle w:val="ListLabel1"/>
+          <w:sz w:val="22"/>
+        </w:rPr>
+      </w:pPr>
+      <w:r>
+        <w:rPr>
+          <w:rStyle w:val="ListLabel1"/>
+          <w:sz w:val="22"/>
+        </w:rPr>
+        <w:t>Stream</w:t>
+      </w:r>
+    </w:p>
+    <w:p>
+      <w:pPr>
+        <w:rPr>
+          <w:rStyle w:val="ListLabel1"/>
+          <w:color w:val="auto"/>
+          <w:sz w:val="22"/>
+        </w:rPr>
+      </w:pPr>
+      <w:r>
+        <w:rPr>
+          <w:rStyle w:val="ListLabel1"/>
+          <w:sz w:val="22"/>
+        </w:rPr>
+        <w:sym w:font="Wingdings" w:char="F0E0"/>
+      </w:r>
+      <w:r>
+        <w:rPr>
+          <w:rStyle w:val="ListLabel1"/>
+          <w:sz w:val="22"/>
+        </w:rPr>
+        <w:t xml:space="preserve"> </w:t>
+      </w:r>
+      <w:r>
+        <w:rPr>
+          <w:rStyle w:val="ListLabel1"/>
+          <w:color w:val="auto"/>
+          <w:sz w:val="22"/>
+        </w:rPr>
+        <w:t>Um den Stream in die GUI einzubinden haben wir in die Mitte des Spielfeldes einen Button kreiert der zur Ausgabe des Streams führt</w:t>
+      </w:r>
+      <w:r>
+        <w:rPr>
+          <w:rStyle w:val="ListLabel1"/>
+          <w:color w:val="auto"/>
+          <w:sz w:val="22"/>
+        </w:rPr>
+        <w:t xml:space="preserve">, also zum </w:t>
+      </w:r>
+      <w:proofErr w:type="spellStart"/>
+      <w:r>
+        <w:rPr>
+          <w:rStyle w:val="ListLabel1"/>
+          <w:color w:val="auto"/>
+          <w:sz w:val="22"/>
+        </w:rPr>
+        <w:t>ScoreScreen</w:t>
+      </w:r>
+      <w:proofErr w:type="spellEnd"/>
+      <w:r>
+        <w:rPr>
+          <w:rStyle w:val="ListLabel1"/>
+          <w:color w:val="auto"/>
+          <w:sz w:val="22"/>
+        </w:rPr>
+        <w:t xml:space="preserve">. Dieser beinhaltet die gemeinsamen </w:t>
+      </w:r>
+      <w:proofErr w:type="spellStart"/>
+      <w:r>
+        <w:rPr>
+          <w:rStyle w:val="ListLabel1"/>
+          <w:color w:val="auto"/>
+          <w:sz w:val="22"/>
+        </w:rPr>
+        <w:t>Scores</w:t>
+      </w:r>
+      <w:proofErr w:type="spellEnd"/>
+      <w:r>
+        <w:rPr>
+          <w:rStyle w:val="ListLabel1"/>
+          <w:color w:val="auto"/>
+          <w:sz w:val="22"/>
+        </w:rPr>
+        <w:t xml:space="preserve"> und die Namen der Spieler.</w:t>
+      </w:r>
+    </w:p>
+    <w:p>
+      <w:bookmarkStart w:id="5" w:name="_GoBack"/>
+      <w:bookmarkEnd w:id="5"/>
+    </w:p>
+    <w:p>
+      <w:r>
+        <w:t xml:space="preserve">Das besondere an unserem Projekt ist jedoch, dass wir die GUI und die Logik </w:t>
+      </w:r>
+      <w:r>
+        <w:t>vor allem schön</w:t>
+      </w:r>
+      <w:r>
+        <w:t xml:space="preserve"> getrennt haben.</w:t>
+      </w:r>
+    </w:p>
+    <w:p>
+      <w:r>
+        <w:t xml:space="preserve">Dadurch haben wir eine besonders wichtige Klasse namens </w:t>
+      </w:r>
+      <w:proofErr w:type="spellStart"/>
+      <w:r>
+        <w:t>GameManager</w:t>
+      </w:r>
+      <w:proofErr w:type="spellEnd"/>
+      <w:r>
+        <w:t>, welche</w:t>
       </w:r>
       <w:r>
         <w:t xml:space="preserve"> alle GUI Klassen und die Logik</w:t>
@@ -980,6 +1231,24 @@
       </w:r>
       <w:r>
         <w:t>regelt.</w:t>
+      </w:r>
+    </w:p>
+    <w:p>
+      <w:proofErr w:type="spellStart"/>
+      <w:r>
+        <w:t>Desweiteren</w:t>
+      </w:r>
+      <w:proofErr w:type="spellEnd"/>
+      <w:r>
+        <w:t xml:space="preserve"> funktioniert der </w:t>
+      </w:r>
+      <w:proofErr w:type="spellStart"/>
+      <w:r>
+        <w:t>SinglePlayer</w:t>
+      </w:r>
+      <w:proofErr w:type="spellEnd"/>
+      <w:r>
+        <w:t xml:space="preserve"> Modus.</w:t>
       </w:r>
     </w:p>
     <w:p/>
@@ -1025,18 +1294,10 @@
           <w:lang w:eastAsia="de-DE" w:bidi="ar-SA"/>
         </w:rPr>
         <w:drawing>
-          <wp:anchor distT="0" distB="0" distL="0" distR="0" simplePos="0" relativeHeight="3" behindDoc="0" locked="0" layoutInCell="1" allowOverlap="1" wp14:anchorId="355A4CB8" wp14:editId="643DF8B9">
-            <wp:simplePos x="0" y="0"/>
-            <wp:positionH relativeFrom="column">
-              <wp:align>center</wp:align>
-            </wp:positionH>
-            <wp:positionV relativeFrom="paragraph">
-              <wp:align>top</wp:align>
-            </wp:positionV>
-            <wp:extent cx="5274310" cy="5790565"/>
-            <wp:effectExtent l="0" t="0" r="0" b="0"/>
-            <wp:wrapSquare wrapText="largest"/>
-            <wp:docPr id="2" name="Bild1"/>
+          <wp:inline distT="0" distB="0" distL="0" distR="0" wp14:anchorId="12756828" wp14:editId="02A11BA3">
+            <wp:extent cx="5270500" cy="5788025"/>
+            <wp:effectExtent l="0" t="0" r="12700" b="3175"/>
+            <wp:docPr id="3" name="Bild 3" descr="UML_Battleship05.07.17.png"/>
             <wp:cNvGraphicFramePr>
               <a:graphicFrameLocks xmlns:a="http://schemas.openxmlformats.org/drawingml/2006/main" noChangeAspect="1"/>
             </wp:cNvGraphicFramePr>
@@ -1044,13 +1305,20 @@
               <a:graphicData uri="http://schemas.openxmlformats.org/drawingml/2006/picture">
                 <pic:pic xmlns:pic="http://schemas.openxmlformats.org/drawingml/2006/picture">
                   <pic:nvPicPr>
-                    <pic:cNvPr id="2" name="Bild1"/>
+                    <pic:cNvPr id="0" name="Picture 1" descr="UML_Battleship05.07.17.png"/>
                     <pic:cNvPicPr>
                       <a:picLocks noChangeAspect="1" noChangeArrowheads="1"/>
                     </pic:cNvPicPr>
                   </pic:nvPicPr>
                   <pic:blipFill>
-                    <a:blip r:embed="rId13"/>
+                    <a:blip r:embed="rId13" cstate="print">
+                      <a:extLst>
+                        <a:ext uri="{28A0092B-C50C-407E-A947-70E740481C1C}">
+                          <a14:useLocalDpi xmlns:a14="http://schemas.microsoft.com/office/drawing/2010/main" val="0"/>
+                        </a:ext>
+                      </a:extLst>
+                    </a:blip>
+                    <a:srcRect/>
                     <a:stretch>
                       <a:fillRect/>
                     </a:stretch>
@@ -1058,23 +1326,20 @@
                   <pic:spPr bwMode="auto">
                     <a:xfrm>
                       <a:off x="0" y="0"/>
-                      <a:ext cx="5274310" cy="5790565"/>
+                      <a:ext cx="5270500" cy="5788025"/>
                     </a:xfrm>
                     <a:prstGeom prst="rect">
                       <a:avLst/>
                     </a:prstGeom>
                     <a:noFill/>
-                    <a:ln w="9525">
+                    <a:ln>
                       <a:noFill/>
-                      <a:miter lim="800000"/>
-                      <a:headEnd/>
-                      <a:tailEnd/>
                     </a:ln>
                   </pic:spPr>
                 </pic:pic>
               </a:graphicData>
             </a:graphic>
-          </wp:anchor>
+          </wp:inline>
         </w:drawing>
       </w:r>
     </w:p>
@@ -1130,6 +1395,7 @@
       <w:bookmarkStart w:id="9" w:name="_Toc486939173"/>
       <w:bookmarkEnd w:id="8"/>
       <w:r>
+        <w:lastRenderedPageBreak/>
         <w:t>Stellungnahmen</w:t>
       </w:r>
       <w:bookmarkEnd w:id="9"/>
@@ -1145,7 +1411,6 @@
         <w:t xml:space="preserve"> Kurze Beschreibungen, wie die Bewertungskategorien implementiert wurden.</w:t>
       </w:r>
     </w:p>
-    <w:p/>
     <w:tbl>
       <w:tblPr>
         <w:tblStyle w:val="Tabellenraster"/>
@@ -1328,6 +1593,7 @@
                 <w:lang w:val="en-US"/>
               </w:rPr>
             </w:pPr>
+            <w:proofErr w:type="spellStart"/>
             <w:r>
               <w:rPr>
                 <w:sz w:val="21"/>
@@ -1336,6 +1602,7 @@
               </w:rPr>
               <w:t>gameConfigurations</w:t>
             </w:r>
+            <w:proofErr w:type="spellEnd"/>
           </w:p>
           <w:p>
             <w:pPr>
@@ -1352,6 +1619,7 @@
                 <w:lang w:val="en-US"/>
               </w:rPr>
             </w:pPr>
+            <w:proofErr w:type="spellStart"/>
             <w:r>
               <w:rPr>
                 <w:i w:val="0"/>
@@ -1359,7 +1627,17 @@
                 <w:szCs w:val="21"/>
                 <w:lang w:val="en-US"/>
               </w:rPr>
-              <w:t>IPlayer (Interface)</w:t>
+              <w:t>IPlayer</w:t>
+            </w:r>
+            <w:proofErr w:type="spellEnd"/>
+            <w:r>
+              <w:rPr>
+                <w:i w:val="0"/>
+                <w:sz w:val="21"/>
+                <w:szCs w:val="21"/>
+                <w:lang w:val="en-US"/>
+              </w:rPr>
+              <w:t xml:space="preserve"> (Interface)</w:t>
             </w:r>
           </w:p>
           <w:p>
@@ -1423,13 +1701,23 @@
                 <w:szCs w:val="21"/>
               </w:rPr>
             </w:pPr>
+            <w:proofErr w:type="spellStart"/>
             <w:r>
               <w:rPr>
                 <w:i w:val="0"/>
                 <w:sz w:val="21"/>
                 <w:szCs w:val="21"/>
               </w:rPr>
-              <w:t>AGameElement (Abstract)</w:t>
+              <w:t>AGameElement</w:t>
+            </w:r>
+            <w:proofErr w:type="spellEnd"/>
+            <w:r>
+              <w:rPr>
+                <w:i w:val="0"/>
+                <w:sz w:val="21"/>
+                <w:szCs w:val="21"/>
+              </w:rPr>
+              <w:t xml:space="preserve"> (Abstract)</w:t>
             </w:r>
           </w:p>
           <w:p>
@@ -1445,13 +1733,23 @@
                 <w:szCs w:val="21"/>
               </w:rPr>
             </w:pPr>
+            <w:proofErr w:type="spellStart"/>
             <w:r>
               <w:rPr>
                 <w:i w:val="0"/>
                 <w:sz w:val="21"/>
                 <w:szCs w:val="21"/>
               </w:rPr>
-              <w:t>AShip (Abstract)</w:t>
+              <w:t>AShip</w:t>
+            </w:r>
+            <w:proofErr w:type="spellEnd"/>
+            <w:r>
+              <w:rPr>
+                <w:i w:val="0"/>
+                <w:sz w:val="21"/>
+                <w:szCs w:val="21"/>
+              </w:rPr>
+              <w:t xml:space="preserve"> (Abstract)</w:t>
             </w:r>
           </w:p>
         </w:tc>
@@ -1501,7 +1799,39 @@
                 <w:sz w:val="21"/>
                 <w:szCs w:val="21"/>
               </w:rPr>
-              <w:t>Interface für die Implementierung der Spieler HumanPlayer und ComputerPlayer.</w:t>
+              <w:t xml:space="preserve">Interface für die Implementierung der Spieler </w:t>
+            </w:r>
+            <w:proofErr w:type="spellStart"/>
+            <w:r>
+              <w:rPr>
+                <w:sz w:val="21"/>
+                <w:szCs w:val="21"/>
+              </w:rPr>
+              <w:t>HumanPlayer</w:t>
+            </w:r>
+            <w:proofErr w:type="spellEnd"/>
+            <w:r>
+              <w:rPr>
+                <w:sz w:val="21"/>
+                <w:szCs w:val="21"/>
+              </w:rPr>
+              <w:t xml:space="preserve"> und </w:t>
+            </w:r>
+            <w:proofErr w:type="spellStart"/>
+            <w:r>
+              <w:rPr>
+                <w:sz w:val="21"/>
+                <w:szCs w:val="21"/>
+              </w:rPr>
+              <w:t>ComputerPlayer</w:t>
+            </w:r>
+            <w:proofErr w:type="spellEnd"/>
+            <w:r>
+              <w:rPr>
+                <w:sz w:val="21"/>
+                <w:szCs w:val="21"/>
+              </w:rPr>
+              <w:t>.</w:t>
             </w:r>
           </w:p>
           <w:p>
@@ -1567,32 +1897,144 @@
                 <w:sz w:val="21"/>
                 <w:szCs w:val="21"/>
               </w:rPr>
-              <w:t>Interface IPlayer wird in der Abstrakten Klasse Player implementiert. Von hier aus erben HumanPlayer und ComputerPlayer ihre Attribute und Methoden.</w:t>
-            </w:r>
-          </w:p>
-          <w:p>
-            <w:pPr>
-              <w:spacing w:after="0"/>
-              <w:rPr>
-                <w:sz w:val="21"/>
-                <w:szCs w:val="21"/>
-              </w:rPr>
-            </w:pPr>
-          </w:p>
-          <w:p>
-            <w:pPr>
-              <w:spacing w:after="0"/>
-              <w:rPr>
-                <w:sz w:val="21"/>
-                <w:szCs w:val="21"/>
-              </w:rPr>
-            </w:pPr>
-            <w:r>
-              <w:rPr>
-                <w:sz w:val="21"/>
-                <w:szCs w:val="21"/>
-              </w:rPr>
-              <w:t>Interface Item wird sowohl in der AGameElement implementiert, als auch in der AShip. Von hier aus erben einerseits die Spielelemente, wie Dolphin oder Mine als auch die Schiffe bzw. das Schiff OneFieldBoat.</w:t>
+              <w:t xml:space="preserve">Interface </w:t>
+            </w:r>
+            <w:proofErr w:type="spellStart"/>
+            <w:r>
+              <w:rPr>
+                <w:sz w:val="21"/>
+                <w:szCs w:val="21"/>
+              </w:rPr>
+              <w:t>IPlayer</w:t>
+            </w:r>
+            <w:proofErr w:type="spellEnd"/>
+            <w:r>
+              <w:rPr>
+                <w:sz w:val="21"/>
+                <w:szCs w:val="21"/>
+              </w:rPr>
+              <w:t xml:space="preserve"> wird in der Abstrakten Klasse Player implementiert. Von hier aus erben </w:t>
+            </w:r>
+            <w:proofErr w:type="spellStart"/>
+            <w:r>
+              <w:rPr>
+                <w:sz w:val="21"/>
+                <w:szCs w:val="21"/>
+              </w:rPr>
+              <w:t>HumanPlayer</w:t>
+            </w:r>
+            <w:proofErr w:type="spellEnd"/>
+            <w:r>
+              <w:rPr>
+                <w:sz w:val="21"/>
+                <w:szCs w:val="21"/>
+              </w:rPr>
+              <w:t xml:space="preserve"> und </w:t>
+            </w:r>
+            <w:proofErr w:type="spellStart"/>
+            <w:r>
+              <w:rPr>
+                <w:sz w:val="21"/>
+                <w:szCs w:val="21"/>
+              </w:rPr>
+              <w:t>ComputerPlayer</w:t>
+            </w:r>
+            <w:proofErr w:type="spellEnd"/>
+            <w:r>
+              <w:rPr>
+                <w:sz w:val="21"/>
+                <w:szCs w:val="21"/>
+              </w:rPr>
+              <w:t xml:space="preserve"> ihre Attribute und Methoden.</w:t>
+            </w:r>
+          </w:p>
+          <w:p>
+            <w:pPr>
+              <w:spacing w:after="0"/>
+              <w:rPr>
+                <w:sz w:val="21"/>
+                <w:szCs w:val="21"/>
+              </w:rPr>
+            </w:pPr>
+          </w:p>
+          <w:p>
+            <w:pPr>
+              <w:spacing w:after="0"/>
+              <w:rPr>
+                <w:sz w:val="21"/>
+                <w:szCs w:val="21"/>
+              </w:rPr>
+            </w:pPr>
+            <w:r>
+              <w:rPr>
+                <w:sz w:val="21"/>
+                <w:szCs w:val="21"/>
+              </w:rPr>
+              <w:t xml:space="preserve">Interface Item wird sowohl in der </w:t>
+            </w:r>
+            <w:proofErr w:type="spellStart"/>
+            <w:r>
+              <w:rPr>
+                <w:sz w:val="21"/>
+                <w:szCs w:val="21"/>
+              </w:rPr>
+              <w:t>AGameElement</w:t>
+            </w:r>
+            <w:proofErr w:type="spellEnd"/>
+            <w:r>
+              <w:rPr>
+                <w:sz w:val="21"/>
+                <w:szCs w:val="21"/>
+              </w:rPr>
+              <w:t xml:space="preserve"> implementiert, als auch in der </w:t>
+            </w:r>
+            <w:proofErr w:type="spellStart"/>
+            <w:r>
+              <w:rPr>
+                <w:sz w:val="21"/>
+                <w:szCs w:val="21"/>
+              </w:rPr>
+              <w:t>AShip</w:t>
+            </w:r>
+            <w:proofErr w:type="spellEnd"/>
+            <w:r>
+              <w:rPr>
+                <w:sz w:val="21"/>
+                <w:szCs w:val="21"/>
+              </w:rPr>
+              <w:t xml:space="preserve">. Von hier aus erben einerseits die Spielelemente, wie </w:t>
+            </w:r>
+            <w:proofErr w:type="spellStart"/>
+            <w:r>
+              <w:rPr>
+                <w:sz w:val="21"/>
+                <w:szCs w:val="21"/>
+              </w:rPr>
+              <w:t>Dolphin</w:t>
+            </w:r>
+            <w:proofErr w:type="spellEnd"/>
+            <w:r>
+              <w:rPr>
+                <w:sz w:val="21"/>
+                <w:szCs w:val="21"/>
+              </w:rPr>
+              <w:t xml:space="preserve"> oder Mine als auch die Schiffe bzw. das Schiff </w:t>
+            </w:r>
+            <w:proofErr w:type="spellStart"/>
+            <w:r>
+              <w:rPr>
+                <w:sz w:val="21"/>
+                <w:szCs w:val="21"/>
+              </w:rPr>
+              <w:t>OneFieldBoat</w:t>
+            </w:r>
+            <w:proofErr w:type="spellEnd"/>
+            <w:r>
+              <w:rPr>
+                <w:sz w:val="21"/>
+                <w:szCs w:val="21"/>
+              </w:rPr>
+              <w:t>.</w:t>
             </w:r>
           </w:p>
           <w:p>
@@ -1660,8 +2102,17 @@
                 <w:sz w:val="21"/>
                 <w:szCs w:val="21"/>
               </w:rPr>
-              <w:t>Projekt Battleship</w:t>
-            </w:r>
+              <w:t xml:space="preserve">Projekt </w:t>
+            </w:r>
+            <w:proofErr w:type="spellStart"/>
+            <w:r>
+              <w:rPr>
+                <w:sz w:val="21"/>
+                <w:szCs w:val="21"/>
+              </w:rPr>
+              <w:t>Battleship</w:t>
+            </w:r>
+            <w:proofErr w:type="spellEnd"/>
           </w:p>
           <w:p>
             <w:pPr>
@@ -1692,6 +2143,7 @@
                 <w:szCs w:val="21"/>
               </w:rPr>
             </w:pPr>
+            <w:proofErr w:type="spellStart"/>
             <w:r>
               <w:rPr>
                 <w:i w:val="0"/>
@@ -1700,6 +2152,7 @@
               </w:rPr>
               <w:t>battleshipGUI</w:t>
             </w:r>
+            <w:proofErr w:type="spellEnd"/>
           </w:p>
           <w:p>
             <w:pPr>
@@ -1714,14 +2167,26 @@
                 <w:szCs w:val="21"/>
               </w:rPr>
             </w:pPr>
+            <w:proofErr w:type="spellStart"/>
             <w:r>
               <w:rPr>
                 <w:i w:val="0"/>
                 <w:sz w:val="21"/>
                 <w:szCs w:val="21"/>
               </w:rPr>
-              <w:t>com.hdm-stuttgart.Battleship</w:t>
-            </w:r>
+              <w:t>com.hdm-</w:t>
+            </w:r>
+            <w:proofErr w:type="gramStart"/>
+            <w:r>
+              <w:rPr>
+                <w:i w:val="0"/>
+                <w:sz w:val="21"/>
+                <w:szCs w:val="21"/>
+              </w:rPr>
+              <w:t>stuttgart.Battleship</w:t>
+            </w:r>
+            <w:proofErr w:type="spellEnd"/>
+            <w:proofErr w:type="gramEnd"/>
           </w:p>
           <w:p>
             <w:pPr>
@@ -1736,6 +2201,7 @@
                 <w:szCs w:val="21"/>
               </w:rPr>
             </w:pPr>
+            <w:proofErr w:type="spellStart"/>
             <w:r>
               <w:rPr>
                 <w:i w:val="0"/>
@@ -1744,6 +2210,7 @@
               </w:rPr>
               <w:t>game</w:t>
             </w:r>
+            <w:proofErr w:type="spellEnd"/>
           </w:p>
           <w:p>
             <w:pPr>
@@ -1758,6 +2225,7 @@
                 <w:szCs w:val="21"/>
               </w:rPr>
             </w:pPr>
+            <w:proofErr w:type="spellStart"/>
             <w:r>
               <w:rPr>
                 <w:i w:val="0"/>
@@ -1766,6 +2234,7 @@
               </w:rPr>
               <w:t>gameConfigurations</w:t>
             </w:r>
+            <w:proofErr w:type="spellEnd"/>
           </w:p>
           <w:p>
             <w:pPr>
@@ -1780,6 +2249,7 @@
                 <w:szCs w:val="21"/>
               </w:rPr>
             </w:pPr>
+            <w:proofErr w:type="spellStart"/>
             <w:r>
               <w:rPr>
                 <w:i w:val="0"/>
@@ -1788,6 +2258,7 @@
               </w:rPr>
               <w:t>gameElements</w:t>
             </w:r>
+            <w:proofErr w:type="spellEnd"/>
           </w:p>
           <w:p>
             <w:pPr>
@@ -1802,6 +2273,7 @@
                 <w:szCs w:val="21"/>
               </w:rPr>
             </w:pPr>
+            <w:proofErr w:type="spellStart"/>
             <w:r>
               <w:rPr>
                 <w:i w:val="0"/>
@@ -1810,6 +2282,7 @@
               </w:rPr>
               <w:t>ships</w:t>
             </w:r>
+            <w:proofErr w:type="spellEnd"/>
           </w:p>
         </w:tc>
         <w:tc>
@@ -1858,115 +2331,260 @@
                 <w:sz w:val="21"/>
                 <w:szCs w:val="21"/>
               </w:rPr>
-              <w:t xml:space="preserve">Im Package battleshipGUI befindet sich alles, was in Verbindung mit der allgemeinen GUI der Applikation steht. </w:t>
-            </w:r>
-          </w:p>
-          <w:p>
-            <w:pPr>
-              <w:spacing w:after="0"/>
-              <w:rPr>
-                <w:sz w:val="21"/>
-                <w:szCs w:val="21"/>
-              </w:rPr>
-            </w:pPr>
-          </w:p>
-          <w:p>
-            <w:pPr>
-              <w:spacing w:after="0"/>
-              <w:rPr>
-                <w:sz w:val="21"/>
-                <w:szCs w:val="21"/>
-              </w:rPr>
-            </w:pPr>
-            <w:r>
-              <w:rPr>
-                <w:sz w:val="21"/>
-                <w:szCs w:val="21"/>
-              </w:rPr>
-              <w:t xml:space="preserve">In com.hdm-stuttgart.Battleship befinden sich Kernelemente wie beispielsweise der GameManager, </w:t>
-            </w:r>
-            <w:r>
-              <w:rPr>
-                <w:sz w:val="21"/>
-                <w:szCs w:val="21"/>
-              </w:rPr>
-              <w:lastRenderedPageBreak/>
-              <w:t>der sozusagen der Verwalter zwischen GUI und Logik darstellt. Außerdem befinden sich hier unsere Images.</w:t>
-            </w:r>
-          </w:p>
-          <w:p>
-            <w:pPr>
-              <w:spacing w:after="0"/>
-              <w:rPr>
-                <w:sz w:val="21"/>
-                <w:szCs w:val="21"/>
-              </w:rPr>
-            </w:pPr>
-          </w:p>
-          <w:p>
-            <w:pPr>
-              <w:spacing w:after="0"/>
-              <w:rPr>
-                <w:sz w:val="21"/>
-                <w:szCs w:val="21"/>
-              </w:rPr>
-            </w:pPr>
-            <w:r>
-              <w:rPr>
-                <w:sz w:val="21"/>
-                <w:szCs w:val="21"/>
-              </w:rPr>
-              <w:t>Im Package game befinden sich die Kernklassen in Bezug auf die Logik des Spiels wie beispielsweise die GameArea oder der DifficultyManager.</w:t>
-            </w:r>
-          </w:p>
-          <w:p>
-            <w:pPr>
-              <w:spacing w:after="0"/>
-              <w:rPr>
-                <w:sz w:val="21"/>
-                <w:szCs w:val="21"/>
-              </w:rPr>
-            </w:pPr>
-          </w:p>
-          <w:p>
-            <w:pPr>
-              <w:spacing w:after="0"/>
-              <w:rPr>
-                <w:sz w:val="21"/>
-                <w:szCs w:val="21"/>
-              </w:rPr>
-            </w:pPr>
-            <w:r>
-              <w:rPr>
-                <w:sz w:val="21"/>
-                <w:szCs w:val="21"/>
-              </w:rPr>
-              <w:t>Im gameConfigurations befinden sich hauptsächlich die Klassen in Bezug auf den Player, als auch das allgemeine Interface für alle Spielitems.</w:t>
-            </w:r>
-          </w:p>
-          <w:p>
-            <w:pPr>
-              <w:spacing w:after="0"/>
-              <w:rPr>
-                <w:sz w:val="21"/>
-                <w:szCs w:val="21"/>
-              </w:rPr>
-            </w:pPr>
-          </w:p>
-          <w:p>
-            <w:pPr>
-              <w:spacing w:after="0"/>
-              <w:rPr>
-                <w:sz w:val="21"/>
-                <w:szCs w:val="21"/>
-              </w:rPr>
-            </w:pPr>
-            <w:r>
-              <w:rPr>
-                <w:sz w:val="21"/>
-                <w:szCs w:val="21"/>
-              </w:rPr>
-              <w:t>Im Package gameElements befinden sich alle Klassen der speziellen Elemente für das Spiel und im Package ships befinden sich alle Klassen für die Schiffe. Hierbei existieren noch unterschiedlich große Schiffe für eventuell spätere Bearbeitungen und Vergrößerung des Spiels.</w:t>
+              <w:t xml:space="preserve">Im Package </w:t>
+            </w:r>
+            <w:proofErr w:type="spellStart"/>
+            <w:r>
+              <w:rPr>
+                <w:sz w:val="21"/>
+                <w:szCs w:val="21"/>
+              </w:rPr>
+              <w:t>battleshipGUI</w:t>
+            </w:r>
+            <w:proofErr w:type="spellEnd"/>
+            <w:r>
+              <w:rPr>
+                <w:sz w:val="21"/>
+                <w:szCs w:val="21"/>
+              </w:rPr>
+              <w:t xml:space="preserve"> befindet sich alles, was in Verbindung mit der allgemeinen GUI der Applikation steht. </w:t>
+            </w:r>
+          </w:p>
+          <w:p>
+            <w:pPr>
+              <w:spacing w:after="0"/>
+              <w:rPr>
+                <w:sz w:val="21"/>
+                <w:szCs w:val="21"/>
+              </w:rPr>
+            </w:pPr>
+          </w:p>
+          <w:p>
+            <w:pPr>
+              <w:spacing w:after="0"/>
+              <w:rPr>
+                <w:sz w:val="21"/>
+                <w:szCs w:val="21"/>
+              </w:rPr>
+            </w:pPr>
+            <w:r>
+              <w:rPr>
+                <w:sz w:val="21"/>
+                <w:szCs w:val="21"/>
+              </w:rPr>
+              <w:t xml:space="preserve">In </w:t>
+            </w:r>
+            <w:proofErr w:type="spellStart"/>
+            <w:r>
+              <w:rPr>
+                <w:sz w:val="21"/>
+                <w:szCs w:val="21"/>
+              </w:rPr>
+              <w:t>com.hdm-</w:t>
+            </w:r>
+            <w:proofErr w:type="gramStart"/>
+            <w:r>
+              <w:rPr>
+                <w:sz w:val="21"/>
+                <w:szCs w:val="21"/>
+              </w:rPr>
+              <w:t>stuttgart.Battleship</w:t>
+            </w:r>
+            <w:proofErr w:type="spellEnd"/>
+            <w:proofErr w:type="gramEnd"/>
+            <w:r>
+              <w:rPr>
+                <w:sz w:val="21"/>
+                <w:szCs w:val="21"/>
+              </w:rPr>
+              <w:t xml:space="preserve"> befinden sich Kernelemente wie beispielsweise der </w:t>
+            </w:r>
+            <w:proofErr w:type="spellStart"/>
+            <w:r>
+              <w:rPr>
+                <w:sz w:val="21"/>
+                <w:szCs w:val="21"/>
+              </w:rPr>
+              <w:t>GameManager</w:t>
+            </w:r>
+            <w:proofErr w:type="spellEnd"/>
+            <w:r>
+              <w:rPr>
+                <w:sz w:val="21"/>
+                <w:szCs w:val="21"/>
+              </w:rPr>
+              <w:t>, der sozusagen der Verwalter zwischen GUI und Logik darstellt. Außerdem befinden sich hier unsere Images.</w:t>
+            </w:r>
+          </w:p>
+          <w:p>
+            <w:pPr>
+              <w:spacing w:after="0"/>
+              <w:rPr>
+                <w:sz w:val="21"/>
+                <w:szCs w:val="21"/>
+              </w:rPr>
+            </w:pPr>
+          </w:p>
+          <w:p>
+            <w:pPr>
+              <w:spacing w:after="0"/>
+              <w:rPr>
+                <w:sz w:val="21"/>
+                <w:szCs w:val="21"/>
+              </w:rPr>
+            </w:pPr>
+            <w:r>
+              <w:rPr>
+                <w:sz w:val="21"/>
+                <w:szCs w:val="21"/>
+              </w:rPr>
+              <w:t xml:space="preserve">Im Package </w:t>
+            </w:r>
+            <w:proofErr w:type="spellStart"/>
+            <w:r>
+              <w:rPr>
+                <w:sz w:val="21"/>
+                <w:szCs w:val="21"/>
+              </w:rPr>
+              <w:t>game</w:t>
+            </w:r>
+            <w:proofErr w:type="spellEnd"/>
+            <w:r>
+              <w:rPr>
+                <w:sz w:val="21"/>
+                <w:szCs w:val="21"/>
+              </w:rPr>
+              <w:t xml:space="preserve"> befinden sich die Kernklassen in Bezug auf die Logik des Spiels wie beispielsweise die </w:t>
+            </w:r>
+            <w:proofErr w:type="spellStart"/>
+            <w:r>
+              <w:rPr>
+                <w:sz w:val="21"/>
+                <w:szCs w:val="21"/>
+              </w:rPr>
+              <w:t>GameArea</w:t>
+            </w:r>
+            <w:proofErr w:type="spellEnd"/>
+            <w:r>
+              <w:rPr>
+                <w:sz w:val="21"/>
+                <w:szCs w:val="21"/>
+              </w:rPr>
+              <w:t xml:space="preserve"> oder der </w:t>
+            </w:r>
+            <w:proofErr w:type="spellStart"/>
+            <w:r>
+              <w:rPr>
+                <w:sz w:val="21"/>
+                <w:szCs w:val="21"/>
+              </w:rPr>
+              <w:t>DifficultyManager</w:t>
+            </w:r>
+            <w:proofErr w:type="spellEnd"/>
+            <w:r>
+              <w:rPr>
+                <w:sz w:val="21"/>
+                <w:szCs w:val="21"/>
+              </w:rPr>
+              <w:t>.</w:t>
+            </w:r>
+          </w:p>
+          <w:p>
+            <w:pPr>
+              <w:spacing w:after="0"/>
+              <w:rPr>
+                <w:sz w:val="21"/>
+                <w:szCs w:val="21"/>
+              </w:rPr>
+            </w:pPr>
+          </w:p>
+          <w:p>
+            <w:pPr>
+              <w:spacing w:after="0"/>
+              <w:rPr>
+                <w:sz w:val="21"/>
+                <w:szCs w:val="21"/>
+              </w:rPr>
+            </w:pPr>
+            <w:r>
+              <w:rPr>
+                <w:sz w:val="21"/>
+                <w:szCs w:val="21"/>
+              </w:rPr>
+              <w:t xml:space="preserve">Im </w:t>
+            </w:r>
+            <w:proofErr w:type="spellStart"/>
+            <w:r>
+              <w:rPr>
+                <w:sz w:val="21"/>
+                <w:szCs w:val="21"/>
+              </w:rPr>
+              <w:t>gameConfigurations</w:t>
+            </w:r>
+            <w:proofErr w:type="spellEnd"/>
+            <w:r>
+              <w:rPr>
+                <w:sz w:val="21"/>
+                <w:szCs w:val="21"/>
+              </w:rPr>
+              <w:t xml:space="preserve"> befinden sich hauptsächlich die Klassen in Bezug auf den Player, als auch das allgemeine Interface für alle Spielitems.</w:t>
+            </w:r>
+          </w:p>
+          <w:p>
+            <w:pPr>
+              <w:spacing w:after="0"/>
+              <w:rPr>
+                <w:sz w:val="21"/>
+                <w:szCs w:val="21"/>
+              </w:rPr>
+            </w:pPr>
+          </w:p>
+          <w:p>
+            <w:pPr>
+              <w:spacing w:after="0"/>
+              <w:rPr>
+                <w:sz w:val="21"/>
+                <w:szCs w:val="21"/>
+              </w:rPr>
+            </w:pPr>
+            <w:r>
+              <w:rPr>
+                <w:sz w:val="21"/>
+                <w:szCs w:val="21"/>
+              </w:rPr>
+              <w:t xml:space="preserve">Im Package </w:t>
+            </w:r>
+            <w:proofErr w:type="spellStart"/>
+            <w:r>
+              <w:rPr>
+                <w:sz w:val="21"/>
+                <w:szCs w:val="21"/>
+              </w:rPr>
+              <w:t>gameElements</w:t>
+            </w:r>
+            <w:proofErr w:type="spellEnd"/>
+            <w:r>
+              <w:rPr>
+                <w:sz w:val="21"/>
+                <w:szCs w:val="21"/>
+              </w:rPr>
+              <w:t xml:space="preserve"> befinden sich alle Klassen der speziellen Elemente für das Spiel und im Package </w:t>
+            </w:r>
+            <w:proofErr w:type="spellStart"/>
+            <w:r>
+              <w:rPr>
+                <w:sz w:val="21"/>
+                <w:szCs w:val="21"/>
+              </w:rPr>
+              <w:t>ships</w:t>
+            </w:r>
+            <w:proofErr w:type="spellEnd"/>
+            <w:r>
+              <w:rPr>
+                <w:sz w:val="21"/>
+                <w:szCs w:val="21"/>
+              </w:rPr>
+              <w:t xml:space="preserve"> befinden sich alle Klassen für die Schiffe. Hierbei existieren noch unterschiedlich große Schiffe für eventuell spätere Bearbeitungen und Vergrößerung des Spiels.</w:t>
             </w:r>
           </w:p>
           <w:p>
@@ -1996,6 +2614,7 @@
                 <w:rStyle w:val="Betont"/>
               </w:rPr>
             </w:pPr>
+            <w:proofErr w:type="spellStart"/>
             <w:r>
               <w:rPr>
                 <w:rStyle w:val="Betont"/>
@@ -2003,6 +2622,7 @@
               <w:lastRenderedPageBreak/>
               <w:t>Exceptions</w:t>
             </w:r>
+            <w:proofErr w:type="spellEnd"/>
           </w:p>
         </w:tc>
         <w:tc>
@@ -2021,6 +2641,7 @@
                 <w:szCs w:val="21"/>
               </w:rPr>
             </w:pPr>
+            <w:proofErr w:type="spellStart"/>
             <w:r>
               <w:rPr>
                 <w:sz w:val="21"/>
@@ -2028,6 +2649,7 @@
               </w:rPr>
               <w:t>game</w:t>
             </w:r>
+            <w:proofErr w:type="spellEnd"/>
           </w:p>
           <w:p>
             <w:pPr>
@@ -2042,23 +2664,34 @@
                 <w:szCs w:val="21"/>
               </w:rPr>
             </w:pPr>
+            <w:proofErr w:type="spellStart"/>
             <w:r>
               <w:rPr>
                 <w:i w:val="0"/>
                 <w:sz w:val="21"/>
                 <w:szCs w:val="21"/>
               </w:rPr>
-              <w:t>NoGameElement Exception.java</w:t>
-            </w:r>
-          </w:p>
-          <w:p>
-            <w:pPr>
-              <w:spacing w:after="0"/>
-              <w:rPr>
-                <w:sz w:val="21"/>
-                <w:szCs w:val="21"/>
-              </w:rPr>
-            </w:pPr>
+              <w:t>NoGameElement</w:t>
+            </w:r>
+            <w:proofErr w:type="spellEnd"/>
+            <w:r>
+              <w:rPr>
+                <w:i w:val="0"/>
+                <w:sz w:val="21"/>
+                <w:szCs w:val="21"/>
+              </w:rPr>
+              <w:t xml:space="preserve"> Exception.java</w:t>
+            </w:r>
+          </w:p>
+          <w:p>
+            <w:pPr>
+              <w:spacing w:after="0"/>
+              <w:rPr>
+                <w:sz w:val="21"/>
+                <w:szCs w:val="21"/>
+              </w:rPr>
+            </w:pPr>
+            <w:proofErr w:type="spellStart"/>
             <w:r>
               <w:rPr>
                 <w:sz w:val="21"/>
@@ -2066,6 +2699,7 @@
               </w:rPr>
               <w:t>gameConfigurations</w:t>
             </w:r>
+            <w:proofErr w:type="spellEnd"/>
           </w:p>
           <w:p>
             <w:pPr>
@@ -2080,13 +2714,23 @@
                 <w:szCs w:val="21"/>
               </w:rPr>
             </w:pPr>
+            <w:proofErr w:type="spellStart"/>
             <w:r>
               <w:rPr>
                 <w:i w:val="0"/>
                 <w:sz w:val="21"/>
                 <w:szCs w:val="21"/>
               </w:rPr>
-              <w:t>CreatePlayer Exception.java</w:t>
+              <w:t>CreatePlayer</w:t>
+            </w:r>
+            <w:proofErr w:type="spellEnd"/>
+            <w:r>
+              <w:rPr>
+                <w:i w:val="0"/>
+                <w:sz w:val="21"/>
+                <w:szCs w:val="21"/>
+              </w:rPr>
+              <w:t xml:space="preserve"> Exception.java</w:t>
             </w:r>
           </w:p>
         </w:tc>
@@ -2111,67 +2755,250 @@
                 <w:sz w:val="21"/>
                 <w:szCs w:val="21"/>
               </w:rPr>
-              <w:t xml:space="preserve">Hier befinden sich unsere selbst geschriebenen Exceptions. </w:t>
-            </w:r>
-          </w:p>
-          <w:p>
-            <w:pPr>
-              <w:spacing w:after="0"/>
-              <w:rPr>
-                <w:sz w:val="21"/>
-                <w:szCs w:val="21"/>
-              </w:rPr>
-            </w:pPr>
-          </w:p>
-          <w:p>
-            <w:pPr>
-              <w:spacing w:after="0"/>
-              <w:rPr>
-                <w:sz w:val="21"/>
-                <w:szCs w:val="21"/>
-              </w:rPr>
-            </w:pPr>
-            <w:r>
-              <w:rPr>
-                <w:sz w:val="21"/>
-                <w:szCs w:val="21"/>
-              </w:rPr>
-              <w:t>Dabei wird die NoGameElementException geworfen, wenn man versucht auf jegliche Attribute oder Methoden eines Elements zuzugreifen, obwohl an der gegebenen Position keins gefunden wurde oder sonstiges in Bezug auf die Elemente schiefläuft.</w:t>
-            </w:r>
-          </w:p>
-          <w:p>
-            <w:pPr>
-              <w:spacing w:after="0"/>
-              <w:rPr>
-                <w:sz w:val="21"/>
-                <w:szCs w:val="21"/>
-              </w:rPr>
-            </w:pPr>
-          </w:p>
-          <w:p>
-            <w:pPr>
-              <w:spacing w:after="0"/>
-              <w:rPr>
-                <w:sz w:val="21"/>
-                <w:szCs w:val="21"/>
-              </w:rPr>
-            </w:pPr>
-            <w:r>
-              <w:rPr>
-                <w:sz w:val="21"/>
-                <w:szCs w:val="21"/>
-              </w:rPr>
-              <w:t>Die CreatePlayerException wurde in der PlayerFactory eingebaut und wird geworfen, wenn es nicht möglich war, einen Player zu erstellen oder sonstige Probleme in Bezug auf die Player entstehen.</w:t>
-            </w:r>
-          </w:p>
-          <w:p>
-            <w:pPr>
-              <w:spacing w:after="0"/>
-              <w:rPr>
-                <w:sz w:val="21"/>
-                <w:szCs w:val="21"/>
-              </w:rPr>
-            </w:pPr>
+              <w:t xml:space="preserve">Hier befinden sich unsere selbst geschriebenen </w:t>
+            </w:r>
+            <w:proofErr w:type="spellStart"/>
+            <w:r>
+              <w:rPr>
+                <w:sz w:val="21"/>
+                <w:szCs w:val="21"/>
+              </w:rPr>
+              <w:t>Exceptions</w:t>
+            </w:r>
+            <w:proofErr w:type="spellEnd"/>
+            <w:r>
+              <w:rPr>
+                <w:sz w:val="21"/>
+                <w:szCs w:val="21"/>
+              </w:rPr>
+              <w:t xml:space="preserve">. </w:t>
+            </w:r>
+          </w:p>
+          <w:p>
+            <w:pPr>
+              <w:spacing w:after="0"/>
+              <w:rPr>
+                <w:sz w:val="21"/>
+                <w:szCs w:val="21"/>
+              </w:rPr>
+            </w:pPr>
+          </w:p>
+          <w:p>
+            <w:pPr>
+              <w:spacing w:after="0"/>
+              <w:rPr>
+                <w:sz w:val="21"/>
+                <w:szCs w:val="21"/>
+              </w:rPr>
+            </w:pPr>
+            <w:r>
+              <w:rPr>
+                <w:sz w:val="21"/>
+                <w:szCs w:val="21"/>
+              </w:rPr>
+              <w:t xml:space="preserve">Dabei wird die </w:t>
+            </w:r>
+            <w:proofErr w:type="spellStart"/>
+            <w:r>
+              <w:rPr>
+                <w:sz w:val="21"/>
+                <w:szCs w:val="21"/>
+              </w:rPr>
+              <w:t>NoGameElementException</w:t>
+            </w:r>
+            <w:proofErr w:type="spellEnd"/>
+            <w:r>
+              <w:rPr>
+                <w:sz w:val="21"/>
+                <w:szCs w:val="21"/>
+              </w:rPr>
+              <w:t xml:space="preserve"> geworfen, wenn man versucht auf jegliche Attribute oder Methoden eines Elements zuzugreifen, obwohl an der gegebenen Position keins gefunden wurde oder sonstiges in Bezug auf die Elemente schiefläuft.</w:t>
+            </w:r>
+          </w:p>
+          <w:p>
+            <w:pPr>
+              <w:spacing w:after="0"/>
+              <w:rPr>
+                <w:sz w:val="21"/>
+                <w:szCs w:val="21"/>
+              </w:rPr>
+            </w:pPr>
+          </w:p>
+          <w:p>
+            <w:pPr>
+              <w:spacing w:after="0"/>
+              <w:rPr>
+                <w:sz w:val="21"/>
+                <w:szCs w:val="21"/>
+              </w:rPr>
+            </w:pPr>
+            <w:r>
+              <w:rPr>
+                <w:sz w:val="21"/>
+                <w:szCs w:val="21"/>
+              </w:rPr>
+              <w:t xml:space="preserve">Die </w:t>
+            </w:r>
+            <w:proofErr w:type="spellStart"/>
+            <w:r>
+              <w:rPr>
+                <w:sz w:val="21"/>
+                <w:szCs w:val="21"/>
+              </w:rPr>
+              <w:t>CreatePlayerException</w:t>
+            </w:r>
+            <w:proofErr w:type="spellEnd"/>
+            <w:r>
+              <w:rPr>
+                <w:sz w:val="21"/>
+                <w:szCs w:val="21"/>
+              </w:rPr>
+              <w:t xml:space="preserve"> wurde in der </w:t>
+            </w:r>
+            <w:proofErr w:type="spellStart"/>
+            <w:r>
+              <w:rPr>
+                <w:sz w:val="21"/>
+                <w:szCs w:val="21"/>
+              </w:rPr>
+              <w:t>PlayerFactory</w:t>
+            </w:r>
+            <w:proofErr w:type="spellEnd"/>
+            <w:r>
+              <w:rPr>
+                <w:sz w:val="21"/>
+                <w:szCs w:val="21"/>
+              </w:rPr>
+              <w:t xml:space="preserve"> eingebaut und wird geworfen, wenn es nicht möglich war, einen Player zu erstellen oder sonstige Probleme in Bezug auf die Player entstehen.</w:t>
+            </w:r>
+          </w:p>
+          <w:p>
+            <w:pPr>
+              <w:spacing w:after="0"/>
+              <w:rPr>
+                <w:sz w:val="21"/>
+                <w:szCs w:val="21"/>
+              </w:rPr>
+            </w:pPr>
+          </w:p>
+          <w:p>
+            <w:pPr>
+              <w:spacing w:after="0"/>
+              <w:rPr>
+                <w:sz w:val="21"/>
+                <w:szCs w:val="21"/>
+              </w:rPr>
+            </w:pPr>
+          </w:p>
+        </w:tc>
+      </w:tr>
+      <w:tr>
+        <w:trPr>
+          <w:trHeight w:val="2477"/>
+        </w:trPr>
+        <w:tc>
+          <w:tcPr>
+            <w:tcW w:w="2064" w:type="dxa"/>
+            <w:shd w:val="clear" w:color="auto" w:fill="auto"/>
+            <w:tcMar>
+              <w:left w:w="103" w:type="dxa"/>
+            </w:tcMar>
+          </w:tcPr>
+          <w:p>
+            <w:pPr>
+              <w:spacing w:after="0"/>
+              <w:rPr>
+                <w:rStyle w:val="Betont"/>
+              </w:rPr>
+            </w:pPr>
+            <w:r>
+              <w:rPr>
+                <w:rStyle w:val="Betont"/>
+              </w:rPr>
+              <w:t>Grafische Oberfläche (</w:t>
+            </w:r>
+            <w:proofErr w:type="spellStart"/>
+            <w:r>
+              <w:rPr>
+                <w:rStyle w:val="Betont"/>
+              </w:rPr>
+              <w:t>JavaFX</w:t>
+            </w:r>
+            <w:proofErr w:type="spellEnd"/>
+            <w:r>
+              <w:rPr>
+                <w:rStyle w:val="Betont"/>
+              </w:rPr>
+              <w:t>)</w:t>
+            </w:r>
+          </w:p>
+        </w:tc>
+        <w:tc>
+          <w:tcPr>
+            <w:tcW w:w="3051" w:type="dxa"/>
+            <w:shd w:val="clear" w:color="auto" w:fill="auto"/>
+            <w:tcMar>
+              <w:left w:w="103" w:type="dxa"/>
+            </w:tcMar>
+          </w:tcPr>
+          <w:p>
+            <w:pPr>
+              <w:spacing w:after="0"/>
+              <w:rPr>
+                <w:sz w:val="21"/>
+                <w:szCs w:val="21"/>
+              </w:rPr>
+            </w:pPr>
+            <w:r>
+              <w:rPr>
+                <w:sz w:val="21"/>
+                <w:szCs w:val="21"/>
+              </w:rPr>
+              <w:t xml:space="preserve">alles im Package </w:t>
+            </w:r>
+          </w:p>
+          <w:p>
+            <w:pPr>
+              <w:spacing w:after="0"/>
+              <w:rPr>
+                <w:sz w:val="21"/>
+                <w:szCs w:val="21"/>
+              </w:rPr>
+            </w:pPr>
+            <w:proofErr w:type="spellStart"/>
+            <w:r>
+              <w:rPr>
+                <w:sz w:val="21"/>
+                <w:szCs w:val="21"/>
+              </w:rPr>
+              <w:t>battlesshipGUI</w:t>
+            </w:r>
+            <w:proofErr w:type="spellEnd"/>
+          </w:p>
+        </w:tc>
+        <w:tc>
+          <w:tcPr>
+            <w:tcW w:w="4378" w:type="dxa"/>
+            <w:shd w:val="clear" w:color="auto" w:fill="auto"/>
+            <w:tcMar>
+              <w:left w:w="103" w:type="dxa"/>
+            </w:tcMar>
+          </w:tcPr>
+          <w:p>
+            <w:pPr>
+              <w:spacing w:after="0"/>
+              <w:rPr>
+                <w:sz w:val="21"/>
+                <w:szCs w:val="21"/>
+              </w:rPr>
+            </w:pPr>
+            <w:r>
+              <w:rPr>
+                <w:sz w:val="21"/>
+                <w:szCs w:val="21"/>
+              </w:rPr>
+              <w:t>In diesem Package befinden sich alle Klassen in Bezug auf die GUI. Den Start der GUI bildet hierbei der OpeningScreen.java. Die anderen Screens wurden so gebaut, dass sie jeweils ineinander verschachtelt werden konnten, um den Ablauf des Spiels zu garantieren.</w:t>
+            </w:r>
           </w:p>
           <w:p>
             <w:pPr>
@@ -2200,12 +3027,15 @@
                 <w:rStyle w:val="Betont"/>
               </w:rPr>
             </w:pPr>
+            <w:proofErr w:type="spellStart"/>
             <w:r>
               <w:rPr>
                 <w:rStyle w:val="Betont"/>
               </w:rPr>
-              <w:t>Grafische Oberfläche (JavaFX)</w:t>
-            </w:r>
+              <w:lastRenderedPageBreak/>
+              <w:t>Logging</w:t>
+            </w:r>
+            <w:proofErr w:type="spellEnd"/>
           </w:p>
         </w:tc>
         <w:tc>
@@ -2229,23 +3059,7 @@
                 <w:sz w:val="21"/>
                 <w:szCs w:val="21"/>
               </w:rPr>
-              <w:t xml:space="preserve">alles im Package </w:t>
-            </w:r>
-          </w:p>
-          <w:p>
-            <w:pPr>
-              <w:spacing w:after="0"/>
-              <w:rPr>
-                <w:sz w:val="21"/>
-                <w:szCs w:val="21"/>
-              </w:rPr>
-            </w:pPr>
-            <w:r>
-              <w:rPr>
-                <w:sz w:val="21"/>
-                <w:szCs w:val="21"/>
-              </w:rPr>
-              <w:t>battlesshipGUI</w:t>
+              <w:t>beinahe in jeder Klasse in jedem Package</w:t>
             </w:r>
           </w:p>
         </w:tc>
@@ -2270,15 +3084,121 @@
                 <w:sz w:val="21"/>
                 <w:szCs w:val="21"/>
               </w:rPr>
-              <w:t xml:space="preserve">In diesem Package befinden sich alle Klassen in Bezug auf die GUI. Den Start der GUI bildet hierbei der OpeningScreen.java. Die anderen Screens wurden so gebaut, dass sie jeweils ineinander verschachtelt </w:t>
-            </w:r>
-            <w:r>
-              <w:rPr>
-                <w:sz w:val="21"/>
-                <w:szCs w:val="21"/>
-              </w:rPr>
-              <w:lastRenderedPageBreak/>
-              <w:t>werden konnten, um den Ablauf des Spiels zu garantieren.</w:t>
+              <w:t>Wir haben nahezu in jeder Klasse einen neuen Logger erzeugt um stets verfolgen zu können, was genau geschieht, und wann welche Methode aufgerufen wird.</w:t>
+            </w:r>
+          </w:p>
+          <w:p>
+            <w:pPr>
+              <w:spacing w:after="0"/>
+              <w:rPr>
+                <w:sz w:val="21"/>
+                <w:szCs w:val="21"/>
+              </w:rPr>
+            </w:pPr>
+            <w:r>
+              <w:rPr>
+                <w:sz w:val="21"/>
+                <w:szCs w:val="21"/>
+              </w:rPr>
+              <w:t xml:space="preserve">Dabei haben wir je nach Auswirkung oder </w:t>
+            </w:r>
+            <w:proofErr w:type="spellStart"/>
+            <w:r>
+              <w:rPr>
+                <w:sz w:val="21"/>
+                <w:szCs w:val="21"/>
+              </w:rPr>
+              <w:t>if</w:t>
+            </w:r>
+            <w:proofErr w:type="spellEnd"/>
+            <w:r>
+              <w:rPr>
+                <w:sz w:val="21"/>
+                <w:szCs w:val="21"/>
+              </w:rPr>
+              <w:t>-</w:t>
+            </w:r>
+            <w:proofErr w:type="spellStart"/>
+            <w:r>
+              <w:rPr>
+                <w:sz w:val="21"/>
+                <w:szCs w:val="21"/>
+              </w:rPr>
+              <w:t>else</w:t>
+            </w:r>
+            <w:proofErr w:type="spellEnd"/>
+            <w:r>
+              <w:rPr>
+                <w:sz w:val="21"/>
+                <w:szCs w:val="21"/>
+              </w:rPr>
+              <w:t xml:space="preserve">-Struktur die die </w:t>
+            </w:r>
+            <w:proofErr w:type="spellStart"/>
+            <w:r>
+              <w:rPr>
+                <w:sz w:val="21"/>
+                <w:szCs w:val="21"/>
+              </w:rPr>
+              <w:t>Loggingstufen</w:t>
+            </w:r>
+            <w:proofErr w:type="spellEnd"/>
+            <w:r>
+              <w:rPr>
+                <w:sz w:val="21"/>
+                <w:szCs w:val="21"/>
+              </w:rPr>
+              <w:t xml:space="preserve"> .</w:t>
+            </w:r>
+            <w:proofErr w:type="spellStart"/>
+            <w:r>
+              <w:rPr>
+                <w:sz w:val="21"/>
+                <w:szCs w:val="21"/>
+              </w:rPr>
+              <w:t>info</w:t>
+            </w:r>
+            <w:proofErr w:type="spellEnd"/>
+            <w:proofErr w:type="gramStart"/>
+            <w:r>
+              <w:rPr>
+                <w:sz w:val="21"/>
+                <w:szCs w:val="21"/>
+              </w:rPr>
+              <w:t>, .</w:t>
+            </w:r>
+            <w:proofErr w:type="spellStart"/>
+            <w:r>
+              <w:rPr>
+                <w:sz w:val="21"/>
+                <w:szCs w:val="21"/>
+              </w:rPr>
+              <w:t>debug</w:t>
+            </w:r>
+            <w:proofErr w:type="spellEnd"/>
+            <w:proofErr w:type="gramEnd"/>
+            <w:r>
+              <w:rPr>
+                <w:sz w:val="21"/>
+                <w:szCs w:val="21"/>
+              </w:rPr>
+              <w:t xml:space="preserve"> und .</w:t>
+            </w:r>
+            <w:proofErr w:type="spellStart"/>
+            <w:r>
+              <w:rPr>
+                <w:sz w:val="21"/>
+                <w:szCs w:val="21"/>
+              </w:rPr>
+              <w:t>error</w:t>
+            </w:r>
+            <w:proofErr w:type="spellEnd"/>
+            <w:r>
+              <w:rPr>
+                <w:sz w:val="21"/>
+                <w:szCs w:val="21"/>
+              </w:rPr>
+              <w:t xml:space="preserve"> benutzt.</w:t>
             </w:r>
           </w:p>
           <w:p>
@@ -2312,8 +3232,7 @@
               <w:rPr>
                 <w:rStyle w:val="Betont"/>
               </w:rPr>
-              <w:lastRenderedPageBreak/>
-              <w:t>Logging</w:t>
+              <w:t>UML</w:t>
             </w:r>
           </w:p>
         </w:tc>
@@ -2338,7 +3257,7 @@
                 <w:sz w:val="21"/>
                 <w:szCs w:val="21"/>
               </w:rPr>
-              <w:t>beinahe in jeder Klasse in jedem Package</w:t>
+              <w:t>befindet sich im Dokument</w:t>
             </w:r>
           </w:p>
         </w:tc>
@@ -2363,33 +3282,8 @@
                 <w:sz w:val="21"/>
                 <w:szCs w:val="21"/>
               </w:rPr>
-              <w:t>Wir haben nahezu in jeder Klasse einen neuen Logger erzeugt um stets verfolgen zu können, was genau geschieht, und wann welche Methode aufgerufen wird.</w:t>
-            </w:r>
-          </w:p>
-          <w:p>
-            <w:pPr>
-              <w:spacing w:after="0"/>
-              <w:rPr>
-                <w:sz w:val="21"/>
-                <w:szCs w:val="21"/>
-              </w:rPr>
-            </w:pPr>
-            <w:r>
-              <w:rPr>
-                <w:sz w:val="21"/>
-                <w:szCs w:val="21"/>
-              </w:rPr>
-              <w:t>Dabei haben wir je nach Auswirkung oder if-else-Struktur die die Loggingstufen .info, .debug und .error benutzt.</w:t>
-            </w:r>
-          </w:p>
-          <w:p>
-            <w:pPr>
-              <w:spacing w:after="0"/>
-              <w:rPr>
-                <w:sz w:val="21"/>
-                <w:szCs w:val="21"/>
-              </w:rPr>
-            </w:pPr>
+              <w:t>Bereits zu Beginn hatten wir ein UML-Diagramm ausgearbeitet. Doch je mehr man programmierte, umso mehr musste man das UML-Diagramm entsprechend verändern und bearbeiten, bis es voll und ganz konsistent in Bezug auf unsere Applikation war.</w:t>
+            </w:r>
           </w:p>
         </w:tc>
       </w:tr>
@@ -2413,7 +3307,7 @@
               <w:rPr>
                 <w:rStyle w:val="Betont"/>
               </w:rPr>
-              <w:t>UML</w:t>
+              <w:t>Threads</w:t>
             </w:r>
           </w:p>
         </w:tc>
@@ -2431,15 +3325,63 @@
               <w:rPr>
                 <w:sz w:val="21"/>
                 <w:szCs w:val="21"/>
-              </w:rPr>
-            </w:pPr>
-            <w:r>
-              <w:rPr>
-                <w:sz w:val="21"/>
-                <w:szCs w:val="21"/>
-              </w:rPr>
-              <w:t>befindet sich im Dokument</w:t>
-            </w:r>
+                <w:lang w:val="en-US"/>
+              </w:rPr>
+            </w:pPr>
+            <w:proofErr w:type="spellStart"/>
+            <w:r>
+              <w:rPr>
+                <w:sz w:val="21"/>
+                <w:szCs w:val="21"/>
+                <w:lang w:val="en-US"/>
+              </w:rPr>
+              <w:t>com.hdm_</w:t>
+            </w:r>
+            <w:proofErr w:type="gramStart"/>
+            <w:r>
+              <w:rPr>
+                <w:sz w:val="21"/>
+                <w:szCs w:val="21"/>
+                <w:lang w:val="en-US"/>
+              </w:rPr>
+              <w:t>stuttgart.Battleship</w:t>
+            </w:r>
+            <w:proofErr w:type="spellEnd"/>
+            <w:proofErr w:type="gramEnd"/>
+          </w:p>
+          <w:p>
+            <w:pPr>
+              <w:spacing w:after="0"/>
+              <w:rPr>
+                <w:lang w:val="en-US"/>
+              </w:rPr>
+            </w:pPr>
+            <w:r>
+              <w:rPr>
+                <w:sz w:val="21"/>
+                <w:szCs w:val="21"/>
+                <w:lang w:val="en-US"/>
+              </w:rPr>
+              <w:t>-</w:t>
+            </w:r>
+            <w:proofErr w:type="spellStart"/>
+            <w:r>
+              <w:rPr>
+                <w:sz w:val="21"/>
+                <w:szCs w:val="21"/>
+                <w:lang w:val="en-US"/>
+              </w:rPr>
+              <w:t>PrintItemsThrea</w:t>
+            </w:r>
+            <w:r>
+              <w:rPr>
+                <w:sz w:val="21"/>
+                <w:szCs w:val="21"/>
+                <w:lang w:val="en-US"/>
+              </w:rPr>
+              <w:t>d</w:t>
+            </w:r>
+            <w:proofErr w:type="spellEnd"/>
           </w:p>
         </w:tc>
         <w:tc>
@@ -2453,17 +3395,13 @@
           <w:p>
             <w:pPr>
               <w:spacing w:after="0"/>
-              <w:rPr>
-                <w:sz w:val="21"/>
-                <w:szCs w:val="21"/>
-              </w:rPr>
-            </w:pPr>
-            <w:r>
-              <w:rPr>
-                <w:sz w:val="21"/>
-                <w:szCs w:val="21"/>
-              </w:rPr>
-              <w:t>Bereits zu Beginn hatten wir ein UML-Diagramm ausgearbeitet. Doch je mehr man programmierte, umso mehr musste man das UML-Diagramm entsprechend verändern und bearbeiten, bis es voll und ganz konsistent in Bezug auf unsere Applikation war.</w:t>
+            </w:pPr>
+            <w:r>
+              <w:rPr>
+                <w:sz w:val="21"/>
+                <w:szCs w:val="21"/>
+              </w:rPr>
+              <w:t>Den Thread nutzen wir, um in einem Intervall von 60 Sekunden einmal alle Items in der Konsole auszugeben.</w:t>
             </w:r>
           </w:p>
         </w:tc>
@@ -2488,7 +3426,7 @@
               <w:rPr>
                 <w:rStyle w:val="Betont"/>
               </w:rPr>
-              <w:t>Threads</w:t>
+              <w:t>Streams</w:t>
             </w:r>
           </w:p>
         </w:tc>
@@ -2509,38 +3447,78 @@
                 <w:lang w:val="en-US"/>
               </w:rPr>
             </w:pPr>
+            <w:proofErr w:type="spellStart"/>
             <w:r>
               <w:rPr>
                 <w:sz w:val="21"/>
                 <w:szCs w:val="21"/>
                 <w:lang w:val="en-US"/>
               </w:rPr>
-              <w:t>com.hdm_stuttgart.Battleship</w:t>
-            </w:r>
-          </w:p>
-          <w:p>
-            <w:pPr>
-              <w:spacing w:after="0"/>
-              <w:rPr>
+              <w:t>Com.hdm_</w:t>
+            </w:r>
+            <w:proofErr w:type="gramStart"/>
+            <w:r>
+              <w:rPr>
+                <w:sz w:val="21"/>
+                <w:szCs w:val="21"/>
                 <w:lang w:val="en-US"/>
               </w:rPr>
-            </w:pPr>
-            <w:r>
-              <w:rPr>
-                <w:sz w:val="21"/>
-                <w:szCs w:val="21"/>
+              <w:t>stuttgart.Battleship</w:t>
+            </w:r>
+            <w:proofErr w:type="spellEnd"/>
+            <w:proofErr w:type="gramEnd"/>
+          </w:p>
+          <w:p>
+            <w:pPr>
+              <w:spacing w:after="0"/>
+              <w:rPr>
                 <w:lang w:val="en-US"/>
               </w:rPr>
-              <w:t>-PrintItemsThrea</w:t>
-            </w:r>
+            </w:pPr>
             <w:r>
               <w:rPr>
                 <w:sz w:val="21"/>
                 <w:szCs w:val="21"/>
                 <w:lang w:val="en-US"/>
               </w:rPr>
-              <w:t>d</w:t>
-            </w:r>
+              <w:t>-</w:t>
+            </w:r>
+            <w:proofErr w:type="spellStart"/>
+            <w:r>
+              <w:rPr>
+                <w:sz w:val="21"/>
+                <w:szCs w:val="21"/>
+                <w:lang w:val="en-US"/>
+              </w:rPr>
+              <w:t>Highscore</w:t>
+            </w:r>
+            <w:proofErr w:type="spellEnd"/>
+          </w:p>
+          <w:p>
+            <w:pPr>
+              <w:spacing w:after="0"/>
+              <w:rPr>
+                <w:lang w:val="en-US"/>
+              </w:rPr>
+            </w:pPr>
+            <w:r>
+              <w:rPr>
+                <w:sz w:val="21"/>
+                <w:szCs w:val="21"/>
+                <w:lang w:val="en-US"/>
+              </w:rPr>
+              <w:t>-</w:t>
+            </w:r>
+            <w:proofErr w:type="spellStart"/>
+            <w:r>
+              <w:rPr>
+                <w:sz w:val="21"/>
+                <w:szCs w:val="21"/>
+                <w:lang w:val="en-US"/>
+              </w:rPr>
+              <w:t>HighscoreItem</w:t>
+            </w:r>
+            <w:proofErr w:type="spellEnd"/>
           </w:p>
         </w:tc>
         <w:tc>
@@ -2560,7 +3538,23 @@
                 <w:sz w:val="21"/>
                 <w:szCs w:val="21"/>
               </w:rPr>
-              <w:t>Den Thread nutzen wir, um in einem Intervall von 60 Sekunden einmal alle Items in der Konsole auszugeben.</w:t>
+              <w:t xml:space="preserve">Mithilfe von Streams haben wir eine </w:t>
+            </w:r>
+            <w:proofErr w:type="spellStart"/>
+            <w:r>
+              <w:rPr>
+                <w:sz w:val="21"/>
+                <w:szCs w:val="21"/>
+              </w:rPr>
+              <w:t>Highscore</w:t>
+            </w:r>
+            <w:proofErr w:type="spellEnd"/>
+            <w:r>
+              <w:rPr>
+                <w:sz w:val="21"/>
+                <w:szCs w:val="21"/>
+              </w:rPr>
+              <w:t xml:space="preserve"> List angelegt, in der die Player mit ihren während des Spiels erhaltenen Punkten aufgelistet werden. Die List wird sortiert, sodass der Spieler mit den meisten Punkten an erster Stelle steht.</w:t>
             </w:r>
           </w:p>
         </w:tc>
@@ -2585,7 +3579,7 @@
               <w:rPr>
                 <w:rStyle w:val="Betont"/>
               </w:rPr>
-              <w:t>Streams</w:t>
+              <w:t>Lambda-Funktionen</w:t>
             </w:r>
           </w:p>
         </w:tc>
@@ -2603,49 +3597,26 @@
               <w:rPr>
                 <w:sz w:val="21"/>
                 <w:szCs w:val="21"/>
-                <w:lang w:val="en-US"/>
-              </w:rPr>
-            </w:pPr>
-            <w:r>
-              <w:rPr>
-                <w:sz w:val="21"/>
-                <w:szCs w:val="21"/>
-                <w:lang w:val="en-US"/>
-              </w:rPr>
-              <w:t>Com.hdm_stuttgart.Battleship</w:t>
-            </w:r>
-          </w:p>
-          <w:p>
-            <w:pPr>
-              <w:spacing w:after="0"/>
-              <w:rPr>
-                <w:lang w:val="en-US"/>
-              </w:rPr>
-            </w:pPr>
-            <w:r>
-              <w:rPr>
-                <w:sz w:val="21"/>
-                <w:szCs w:val="21"/>
-                <w:lang w:val="en-US"/>
-              </w:rPr>
-              <w:t>-Highscore</w:t>
-            </w:r>
-          </w:p>
-          <w:p>
-            <w:pPr>
-              <w:spacing w:after="0"/>
-              <w:rPr>
-                <w:lang w:val="en-US"/>
-              </w:rPr>
-            </w:pPr>
-            <w:r>
-              <w:rPr>
-                <w:sz w:val="21"/>
-                <w:szCs w:val="21"/>
-                <w:lang w:val="en-US"/>
-              </w:rPr>
-              <w:t>-HighscoreItem</w:t>
-            </w:r>
+              </w:rPr>
+            </w:pPr>
+            <w:proofErr w:type="spellStart"/>
+            <w:r>
+              <w:rPr>
+                <w:sz w:val="21"/>
+                <w:szCs w:val="21"/>
+              </w:rPr>
+              <w:t>battleshipGUI</w:t>
+            </w:r>
+            <w:proofErr w:type="spellEnd"/>
+          </w:p>
+          <w:p>
+            <w:pPr>
+              <w:spacing w:after="0"/>
+              <w:rPr>
+                <w:sz w:val="21"/>
+                <w:szCs w:val="21"/>
+              </w:rPr>
+            </w:pPr>
           </w:p>
         </w:tc>
         <w:tc>
@@ -2659,13 +3630,17 @@
           <w:p>
             <w:pPr>
               <w:spacing w:after="0"/>
-            </w:pPr>
-            <w:r>
-              <w:rPr>
-                <w:sz w:val="21"/>
-                <w:szCs w:val="21"/>
-              </w:rPr>
-              <w:t>Mithilfe von Streams haben wir eine Highscore List angelegt, in der die Player mit ihren während des Spiels erhaltenen Punkten aufgelistet werden. Die List wird sortiert, sodass der Spieler mit den meisten Punkten an erster Stelle steht.</w:t>
+              <w:rPr>
+                <w:sz w:val="21"/>
+                <w:szCs w:val="21"/>
+              </w:rPr>
+            </w:pPr>
+            <w:r>
+              <w:rPr>
+                <w:sz w:val="21"/>
+                <w:szCs w:val="21"/>
+              </w:rPr>
+              <w:t>Wir haben Lambda-Funktionen hauptsächlich in Bezug auf das Event-Handling von UI-Elementen genutzt.</w:t>
             </w:r>
           </w:p>
         </w:tc>
@@ -2690,7 +3665,7 @@
               <w:rPr>
                 <w:rStyle w:val="Betont"/>
               </w:rPr>
-              <w:t>Lambda-Funktionen</w:t>
+              <w:t>Dokumentation</w:t>
             </w:r>
           </w:p>
         </w:tc>
@@ -2715,17 +3690,8 @@
                 <w:sz w:val="21"/>
                 <w:szCs w:val="21"/>
               </w:rPr>
-              <w:t>battleshipGUI</w:t>
-            </w:r>
-          </w:p>
-          <w:p>
-            <w:pPr>
-              <w:spacing w:after="0"/>
-              <w:rPr>
-                <w:sz w:val="21"/>
-                <w:szCs w:val="21"/>
-              </w:rPr>
-            </w:pPr>
+              <w:t>in jeder Klasse</w:t>
+            </w:r>
           </w:p>
         </w:tc>
         <w:tc>
@@ -2749,7 +3715,241 @@
                 <w:sz w:val="21"/>
                 <w:szCs w:val="21"/>
               </w:rPr>
-              <w:t>Wir haben Lambda-Funktionen hauptsächlich in Bezug auf das Event-Handling von UI-Elementen genutzt.</w:t>
+              <w:t>Wir haben im obersten Teil jeder Klasse nach den Imports und vor dem Source-Code jeweils eine Dokumentation erstellt, welche beschreibt, wozu die Klasse existiert und was ihre Aufgabe ist. Des Weiteren werden die einzelnen Methoden und ihre Aufgaben beschrieben.</w:t>
+            </w:r>
+          </w:p>
+        </w:tc>
+      </w:tr>
+      <w:tr>
+        <w:trPr>
+          <w:trHeight w:val="2784"/>
+        </w:trPr>
+        <w:tc>
+          <w:tcPr>
+            <w:tcW w:w="2064" w:type="dxa"/>
+            <w:shd w:val="clear" w:color="auto" w:fill="auto"/>
+            <w:tcMar>
+              <w:left w:w="103" w:type="dxa"/>
+            </w:tcMar>
+          </w:tcPr>
+          <w:p>
+            <w:pPr>
+              <w:spacing w:after="0"/>
+              <w:rPr>
+                <w:rStyle w:val="Betont"/>
+              </w:rPr>
+            </w:pPr>
+            <w:r>
+              <w:rPr>
+                <w:rStyle w:val="Betont"/>
+              </w:rPr>
+              <w:t>Test-Fälle</w:t>
+            </w:r>
+          </w:p>
+        </w:tc>
+        <w:tc>
+          <w:tcPr>
+            <w:tcW w:w="3051" w:type="dxa"/>
+            <w:shd w:val="clear" w:color="auto" w:fill="auto"/>
+            <w:tcMar>
+              <w:left w:w="103" w:type="dxa"/>
+            </w:tcMar>
+          </w:tcPr>
+          <w:p>
+            <w:pPr>
+              <w:spacing w:after="0"/>
+              <w:rPr>
+                <w:sz w:val="21"/>
+                <w:szCs w:val="21"/>
+                <w:lang w:val="en-US"/>
+              </w:rPr>
+            </w:pPr>
+            <w:r>
+              <w:rPr>
+                <w:sz w:val="21"/>
+                <w:szCs w:val="21"/>
+                <w:lang w:val="en-US"/>
+              </w:rPr>
+              <w:t>Battleship/</w:t>
+            </w:r>
+            <w:proofErr w:type="spellStart"/>
+            <w:r>
+              <w:rPr>
+                <w:sz w:val="21"/>
+                <w:szCs w:val="21"/>
+                <w:lang w:val="en-US"/>
+              </w:rPr>
+              <w:t>src</w:t>
+            </w:r>
+            <w:proofErr w:type="spellEnd"/>
+            <w:r>
+              <w:rPr>
+                <w:sz w:val="21"/>
+                <w:szCs w:val="21"/>
+                <w:lang w:val="en-US"/>
+              </w:rPr>
+              <w:t xml:space="preserve">/test/java/ </w:t>
+            </w:r>
+            <w:proofErr w:type="spellStart"/>
+            <w:r>
+              <w:rPr>
+                <w:sz w:val="21"/>
+                <w:szCs w:val="21"/>
+                <w:lang w:val="en-US"/>
+              </w:rPr>
+              <w:t>com.hdm_stuttgart</w:t>
+            </w:r>
+            <w:proofErr w:type="spellEnd"/>
+            <w:r>
+              <w:rPr>
+                <w:sz w:val="21"/>
+                <w:szCs w:val="21"/>
+                <w:lang w:val="en-US"/>
+              </w:rPr>
+              <w:t>. Battleship</w:t>
+            </w:r>
+          </w:p>
+          <w:p>
+            <w:pPr>
+              <w:pStyle w:val="Listenabsatz"/>
+              <w:numPr>
+                <w:ilvl w:val="0"/>
+                <w:numId w:val="4"/>
+              </w:numPr>
+              <w:spacing w:after="0"/>
+              <w:rPr>
+                <w:sz w:val="21"/>
+                <w:szCs w:val="21"/>
+                <w:lang w:val="en-US"/>
+              </w:rPr>
+            </w:pPr>
+            <w:proofErr w:type="spellStart"/>
+            <w:r>
+              <w:rPr>
+                <w:i w:val="0"/>
+                <w:sz w:val="21"/>
+                <w:szCs w:val="21"/>
+                <w:lang w:val="en-US"/>
+              </w:rPr>
+              <w:t>CreateGameArea</w:t>
+            </w:r>
+            <w:proofErr w:type="spellEnd"/>
+            <w:r>
+              <w:rPr>
+                <w:i w:val="0"/>
+                <w:sz w:val="21"/>
+                <w:szCs w:val="21"/>
+                <w:lang w:val="en-US"/>
+              </w:rPr>
+              <w:t xml:space="preserve"> Test.java</w:t>
+            </w:r>
+          </w:p>
+          <w:p>
+            <w:pPr>
+              <w:pStyle w:val="Listenabsatz"/>
+              <w:numPr>
+                <w:ilvl w:val="0"/>
+                <w:numId w:val="4"/>
+              </w:numPr>
+              <w:spacing w:after="0"/>
+              <w:rPr>
+                <w:sz w:val="21"/>
+                <w:szCs w:val="21"/>
+                <w:lang w:val="en-US"/>
+              </w:rPr>
+            </w:pPr>
+            <w:proofErr w:type="spellStart"/>
+            <w:r>
+              <w:rPr>
+                <w:i w:val="0"/>
+                <w:sz w:val="21"/>
+                <w:szCs w:val="21"/>
+                <w:lang w:val="en-US"/>
+              </w:rPr>
+              <w:t>PlayerFactoryTest</w:t>
+            </w:r>
+            <w:proofErr w:type="spellEnd"/>
+            <w:r>
+              <w:rPr>
+                <w:i w:val="0"/>
+                <w:sz w:val="21"/>
+                <w:szCs w:val="21"/>
+                <w:lang w:val="en-US"/>
+              </w:rPr>
+              <w:t>. java</w:t>
+            </w:r>
+          </w:p>
+        </w:tc>
+        <w:tc>
+          <w:tcPr>
+            <w:tcW w:w="4378" w:type="dxa"/>
+            <w:shd w:val="clear" w:color="auto" w:fill="auto"/>
+            <w:tcMar>
+              <w:left w:w="103" w:type="dxa"/>
+            </w:tcMar>
+          </w:tcPr>
+          <w:p>
+            <w:pPr>
+              <w:spacing w:after="0"/>
+              <w:rPr>
+                <w:sz w:val="21"/>
+                <w:szCs w:val="21"/>
+              </w:rPr>
+            </w:pPr>
+            <w:r>
+              <w:rPr>
+                <w:sz w:val="21"/>
+                <w:szCs w:val="21"/>
+              </w:rPr>
+              <w:t xml:space="preserve">Hier wird das Erschaffen von </w:t>
+            </w:r>
+            <w:proofErr w:type="spellStart"/>
+            <w:r>
+              <w:rPr>
+                <w:sz w:val="21"/>
+                <w:szCs w:val="21"/>
+              </w:rPr>
+              <w:t>GameAreas</w:t>
+            </w:r>
+            <w:proofErr w:type="spellEnd"/>
+            <w:r>
+              <w:rPr>
+                <w:sz w:val="21"/>
+                <w:szCs w:val="21"/>
+              </w:rPr>
+              <w:t xml:space="preserve"> oder Player (</w:t>
+            </w:r>
+            <w:proofErr w:type="spellStart"/>
+            <w:r>
+              <w:rPr>
+                <w:sz w:val="21"/>
+                <w:szCs w:val="21"/>
+              </w:rPr>
+              <w:t>HumanPlayer</w:t>
+            </w:r>
+            <w:proofErr w:type="spellEnd"/>
+            <w:r>
+              <w:rPr>
+                <w:sz w:val="21"/>
+                <w:szCs w:val="21"/>
+              </w:rPr>
+              <w:t xml:space="preserve"> und </w:t>
+            </w:r>
+            <w:proofErr w:type="spellStart"/>
+            <w:r>
+              <w:rPr>
+                <w:sz w:val="21"/>
+                <w:szCs w:val="21"/>
+              </w:rPr>
+              <w:t>ComputerPlayer</w:t>
+            </w:r>
+            <w:proofErr w:type="spellEnd"/>
+            <w:r>
+              <w:rPr>
+                <w:sz w:val="21"/>
+                <w:szCs w:val="21"/>
+              </w:rPr>
+              <w:t>) getestet.</w:t>
             </w:r>
           </w:p>
         </w:tc>
@@ -2774,7 +3974,8 @@
               <w:rPr>
                 <w:rStyle w:val="Betont"/>
               </w:rPr>
-              <w:t>Dokumentation</w:t>
+              <w:lastRenderedPageBreak/>
+              <w:t>Factories</w:t>
             </w:r>
           </w:p>
         </w:tc>
@@ -2794,12 +3995,36 @@
                 <w:szCs w:val="21"/>
               </w:rPr>
             </w:pPr>
-            <w:r>
-              <w:rPr>
-                <w:sz w:val="21"/>
-                <w:szCs w:val="21"/>
-              </w:rPr>
-              <w:t>in jeder Klasse</w:t>
+            <w:proofErr w:type="spellStart"/>
+            <w:r>
+              <w:rPr>
+                <w:sz w:val="21"/>
+                <w:szCs w:val="21"/>
+              </w:rPr>
+              <w:t>gameConfigurations</w:t>
+            </w:r>
+            <w:proofErr w:type="spellEnd"/>
+          </w:p>
+          <w:p>
+            <w:pPr>
+              <w:pStyle w:val="Listenabsatz"/>
+              <w:numPr>
+                <w:ilvl w:val="0"/>
+                <w:numId w:val="5"/>
+              </w:numPr>
+              <w:spacing w:after="0"/>
+              <w:rPr>
+                <w:sz w:val="21"/>
+                <w:szCs w:val="21"/>
+              </w:rPr>
+            </w:pPr>
+            <w:r>
+              <w:rPr>
+                <w:i w:val="0"/>
+                <w:sz w:val="21"/>
+                <w:szCs w:val="21"/>
+              </w:rPr>
+              <w:t>PlayerFactory.java</w:t>
             </w:r>
           </w:p>
         </w:tc>
@@ -2824,243 +4049,28 @@
                 <w:sz w:val="21"/>
                 <w:szCs w:val="21"/>
               </w:rPr>
-              <w:t>Wir haben im obersten Teil jeder Klasse nach den Imports und vor dem Source-Code jeweils eine Dokumentation erstellt, welche beschreibt, wozu die Klasse existiert und was ihre Aufgabe ist. Des Weiteren werden die einzelnen Methoden und ihre Aufgaben beschrieben.</w:t>
-            </w:r>
-          </w:p>
-        </w:tc>
-      </w:tr>
-      <w:tr>
-        <w:tc>
-          <w:tcPr>
-            <w:tcW w:w="2064" w:type="dxa"/>
-            <w:shd w:val="clear" w:color="auto" w:fill="auto"/>
-            <w:tcMar>
-              <w:left w:w="103" w:type="dxa"/>
-            </w:tcMar>
-          </w:tcPr>
-          <w:p>
-            <w:pPr>
-              <w:spacing w:after="0"/>
-              <w:rPr>
-                <w:rStyle w:val="Betont"/>
-              </w:rPr>
-            </w:pPr>
-            <w:r>
-              <w:rPr>
-                <w:rStyle w:val="Betont"/>
-              </w:rPr>
-              <w:t>Test-Fälle</w:t>
-            </w:r>
-          </w:p>
-        </w:tc>
-        <w:tc>
-          <w:tcPr>
-            <w:tcW w:w="3051" w:type="dxa"/>
-            <w:shd w:val="clear" w:color="auto" w:fill="auto"/>
-            <w:tcMar>
-              <w:left w:w="103" w:type="dxa"/>
-            </w:tcMar>
-          </w:tcPr>
-          <w:p>
-            <w:pPr>
-              <w:spacing w:after="0"/>
-              <w:rPr>
-                <w:sz w:val="21"/>
-                <w:szCs w:val="21"/>
-                <w:lang w:val="en-US"/>
-              </w:rPr>
-            </w:pPr>
-            <w:r>
-              <w:rPr>
-                <w:sz w:val="21"/>
-                <w:szCs w:val="21"/>
-                <w:lang w:val="en-US"/>
-              </w:rPr>
-              <w:t>Battleship/src/test/java/ com.hdm_stuttgart. Battleship</w:t>
-            </w:r>
-          </w:p>
-          <w:p>
-            <w:pPr>
-              <w:pStyle w:val="Listenabsatz"/>
-              <w:numPr>
-                <w:ilvl w:val="0"/>
-                <w:numId w:val="4"/>
-              </w:numPr>
-              <w:spacing w:after="0"/>
-              <w:rPr>
-                <w:sz w:val="21"/>
-                <w:szCs w:val="21"/>
-                <w:lang w:val="en-US"/>
-              </w:rPr>
-            </w:pPr>
-            <w:r>
-              <w:rPr>
-                <w:i w:val="0"/>
-                <w:sz w:val="21"/>
-                <w:szCs w:val="21"/>
-                <w:lang w:val="en-US"/>
-              </w:rPr>
-              <w:t>CreateGameArea Test.java</w:t>
-            </w:r>
-          </w:p>
-          <w:p>
-            <w:pPr>
-              <w:pStyle w:val="Listenabsatz"/>
-              <w:numPr>
-                <w:ilvl w:val="0"/>
-                <w:numId w:val="4"/>
-              </w:numPr>
-              <w:spacing w:after="0"/>
-              <w:rPr>
-                <w:sz w:val="21"/>
-                <w:szCs w:val="21"/>
-                <w:lang w:val="en-US"/>
-              </w:rPr>
-            </w:pPr>
-            <w:r>
-              <w:rPr>
-                <w:i w:val="0"/>
-                <w:sz w:val="21"/>
-                <w:szCs w:val="21"/>
-                <w:lang w:val="en-US"/>
-              </w:rPr>
-              <w:t>PlayerFactoryTest. java</w:t>
-            </w:r>
-          </w:p>
-        </w:tc>
-        <w:tc>
-          <w:tcPr>
-            <w:tcW w:w="4378" w:type="dxa"/>
-            <w:shd w:val="clear" w:color="auto" w:fill="auto"/>
-            <w:tcMar>
-              <w:left w:w="103" w:type="dxa"/>
-            </w:tcMar>
-          </w:tcPr>
-          <w:p>
-            <w:pPr>
-              <w:spacing w:after="0"/>
-              <w:rPr>
-                <w:sz w:val="21"/>
-                <w:szCs w:val="21"/>
-              </w:rPr>
-            </w:pPr>
-            <w:r>
-              <w:rPr>
-                <w:sz w:val="21"/>
-                <w:szCs w:val="21"/>
-              </w:rPr>
-              <w:t>Hier wird das Erschaffen von GameAreas oder Player (HumanPlayer und ComputerPlayer) getestet.</w:t>
-            </w:r>
-          </w:p>
-        </w:tc>
-      </w:tr>
-      <w:tr>
-        <w:tc>
-          <w:tcPr>
-            <w:tcW w:w="2064" w:type="dxa"/>
-            <w:shd w:val="clear" w:color="auto" w:fill="auto"/>
-            <w:tcMar>
-              <w:left w:w="103" w:type="dxa"/>
-            </w:tcMar>
-          </w:tcPr>
-          <w:p>
-            <w:pPr>
-              <w:spacing w:after="0"/>
-              <w:rPr>
-                <w:rStyle w:val="Betont"/>
-              </w:rPr>
-            </w:pPr>
-            <w:r>
-              <w:rPr>
-                <w:rStyle w:val="Betont"/>
-              </w:rPr>
-              <w:t>Factories</w:t>
-            </w:r>
-          </w:p>
-        </w:tc>
-        <w:tc>
-          <w:tcPr>
-            <w:tcW w:w="3051" w:type="dxa"/>
-            <w:shd w:val="clear" w:color="auto" w:fill="auto"/>
-            <w:tcMar>
-              <w:left w:w="103" w:type="dxa"/>
-            </w:tcMar>
-          </w:tcPr>
-          <w:p>
-            <w:pPr>
-              <w:spacing w:after="0"/>
-              <w:rPr>
-                <w:sz w:val="21"/>
-                <w:szCs w:val="21"/>
-              </w:rPr>
-            </w:pPr>
-            <w:r>
-              <w:rPr>
-                <w:sz w:val="21"/>
-                <w:szCs w:val="21"/>
-              </w:rPr>
-              <w:t>gameConfigurations</w:t>
-            </w:r>
-          </w:p>
-          <w:p>
-            <w:pPr>
-              <w:pStyle w:val="Listenabsatz"/>
-              <w:numPr>
-                <w:ilvl w:val="0"/>
-                <w:numId w:val="5"/>
-              </w:numPr>
-              <w:spacing w:after="0"/>
-              <w:rPr>
-                <w:sz w:val="21"/>
-                <w:szCs w:val="21"/>
-              </w:rPr>
-            </w:pPr>
-            <w:r>
-              <w:rPr>
-                <w:i w:val="0"/>
-                <w:sz w:val="21"/>
-                <w:szCs w:val="21"/>
-              </w:rPr>
-              <w:t>PlayerFactory.java</w:t>
-            </w:r>
-          </w:p>
-        </w:tc>
-        <w:tc>
-          <w:tcPr>
-            <w:tcW w:w="4378" w:type="dxa"/>
-            <w:shd w:val="clear" w:color="auto" w:fill="auto"/>
-            <w:tcMar>
-              <w:left w:w="103" w:type="dxa"/>
-            </w:tcMar>
-          </w:tcPr>
-          <w:p>
-            <w:pPr>
-              <w:spacing w:after="0"/>
-              <w:rPr>
-                <w:sz w:val="21"/>
-                <w:szCs w:val="21"/>
-              </w:rPr>
-            </w:pPr>
-            <w:r>
-              <w:rPr>
-                <w:sz w:val="21"/>
-                <w:szCs w:val="21"/>
-              </w:rPr>
-              <w:t xml:space="preserve">In dieser Factory wird je nach Parametereingabe bestimmt, </w:t>
-            </w:r>
-            <w:r>
-              <w:rPr>
-                <w:sz w:val="21"/>
-                <w:szCs w:val="21"/>
-              </w:rPr>
-              <w:lastRenderedPageBreak/>
-              <w:t>welche Arten von Player erschaffen werden sollen. Konnte aufgrund der Eingabe kein Player erschaffen werden, wird die CreatePlayerException geworfen.</w:t>
+              <w:t xml:space="preserve">In dieser Factory wird je nach Parametereingabe bestimmt, welche Arten von Player erschaffen werden sollen. Konnte aufgrund der Eingabe kein Player erschaffen werden, wird die </w:t>
+            </w:r>
+            <w:proofErr w:type="spellStart"/>
+            <w:r>
+              <w:rPr>
+                <w:sz w:val="21"/>
+                <w:szCs w:val="21"/>
+              </w:rPr>
+              <w:t>CreatePlayerException</w:t>
+            </w:r>
+            <w:proofErr w:type="spellEnd"/>
+            <w:r>
+              <w:rPr>
+                <w:sz w:val="21"/>
+                <w:szCs w:val="21"/>
+              </w:rPr>
+              <w:t xml:space="preserve"> geworfen.</w:t>
             </w:r>
           </w:p>
         </w:tc>
       </w:tr>
     </w:tbl>
-    <w:p/>
     <w:p/>
     <w:sectPr>
       <w:footerReference w:type="default" r:id="rId14"/>
@@ -3130,7 +4140,7 @@
           <w:rPr>
             <w:noProof/>
           </w:rPr>
-          <w:t>8</w:t>
+          <w:t>2</w:t>
         </w:r>
         <w:r>
           <w:fldChar w:fldCharType="end"/>
@@ -6382,7 +7392,7 @@
 </file>
 
 <file path=customXml/itemProps5.xml><?xml version="1.0" encoding="utf-8"?>
-<ds:datastoreItem xmlns:ds="http://schemas.openxmlformats.org/officeDocument/2006/customXml" ds:itemID="{711B27C9-7B95-9345-97A7-9EDD20C4EB0F}">
+<ds:datastoreItem xmlns:ds="http://schemas.openxmlformats.org/officeDocument/2006/customXml" ds:itemID="{0C73B599-B7C1-9243-A8F0-83465074FC85}">
   <ds:schemaRefs>
     <ds:schemaRef ds:uri="http://schemas.openxmlformats.org/officeDocument/2006/bibliography"/>
   </ds:schemaRefs>

</xml_diff>

<commit_message>
Die Kirsche auf dem Sahnehäubchen
</commit_message>
<xml_diff>
--- a/Documents/Battleship_Dokumentation.docx
+++ b/Documents/Battleship_Dokumentation.docx
@@ -6,6 +6,9 @@
       <w:pPr>
         <w:pStyle w:val="Titel"/>
       </w:pPr>
+      <w:r>
+        <w:t xml:space="preserve"> </w:t>
+      </w:r>
       <w:r>
         <w:t>Battleship</w:t>
       </w:r>
@@ -695,15 +698,7 @@
     </w:p>
     <w:p>
       <w:r>
-        <w:t xml:space="preserve">Die </w:t>
-      </w:r>
-      <w:proofErr w:type="spellStart"/>
-      <w:r>
-        <w:t>Battleship</w:t>
-      </w:r>
-      <w:proofErr w:type="spellEnd"/>
-      <w:r>
-        <w:t xml:space="preserve">-Dyade beschäftigte sich mit dem Programmieren des Spieles „Schiffe versenken“ jedoch mit einigen Innovationen. Dabei ist das Hauptziel des Spielers die Schiffe auf dem Koordinatensystem des Gegners allesamt zu vernichten. </w:t>
+        <w:t xml:space="preserve">Die Battleship-Dyade beschäftigte sich mit dem Programmieren des Spieles „Schiffe versenken“ jedoch mit einigen Innovationen. Dabei ist das Hauptziel des Spielers die Schiffe auf dem Koordinatensystem des Gegners allesamt zu vernichten. </w:t>
       </w:r>
     </w:p>
     <w:p>
@@ -751,15 +746,7 @@
     <w:p>
       <w:r>
         <w:lastRenderedPageBreak/>
-        <w:t xml:space="preserve">Daraufhin wird in einem Fenster jeweils die Anzahl an Punkten sowie die Anzahl an Schüssen des Gewinners als auch die des Verlierers angezeigt. Am Ende hat man die Wahl, ob man erneut spielen oder zurück zum </w:t>
-      </w:r>
-      <w:proofErr w:type="spellStart"/>
-      <w:r>
-        <w:t>Opening</w:t>
-      </w:r>
-      <w:proofErr w:type="spellEnd"/>
-      <w:r>
-        <w:t>-Screen möchte.</w:t>
+        <w:t>Daraufhin wird in einem Fenster jeweils die Anzahl an Punkten sowie die Anzahl an Schüssen des Gewinners als auch die des Verlierers angezeigt. Am Ende hat man die Wahl, ob man erneut spielen oder zurück zum Opening-Screen möchte.</w:t>
       </w:r>
     </w:p>
     <w:p/>
@@ -781,15 +768,13 @@
     </w:p>
     <w:p>
       <w:r>
-        <w:t xml:space="preserve">Die Startklasse der Anwendung befindet sich in der Klasse „Opening-Screen.java“ im Package </w:t>
-      </w:r>
-      <w:proofErr w:type="spellStart"/>
-      <w:r>
-        <w:t>battleshipGUI</w:t>
-      </w:r>
-      <w:proofErr w:type="spellEnd"/>
-      <w:r>
-        <w:t>.</w:t>
+        <w:t xml:space="preserve">Die </w:t>
+      </w:r>
+      <w:r>
+        <w:t>Main-Methode</w:t>
+      </w:r>
+      <w:r>
+        <w:t xml:space="preserve"> der Anwendung befindet sich in der Klasse „Opening-Screen.java“ im Package battleshipGUI.</w:t>
       </w:r>
     </w:p>
     <w:p/>
@@ -820,7 +805,13 @@
     </w:p>
     <w:p>
       <w:r>
-        <w:t>Dadurch kam es leider dazu, dass wir es aus Zeitgründen nicht geschafft haben das Spiel fertig zu stellen. So ist die Beschreibung des Projektes im Abstract dementsprechend formuliert worden, wie es wäre, wenn es vollständig funktionsfähig wäre.</w:t>
+        <w:t>Dadurch kam es leider dazu, dass wir es aus Zeitgründen nicht geschafft haben das Spiel</w:t>
+      </w:r>
+      <w:r>
+        <w:t xml:space="preserve"> komplett</w:t>
+      </w:r>
+      <w:r>
+        <w:t xml:space="preserve"> fertig zu stellen. So ist die Beschreibung des Projektes im Abstract dementsprechend formuliert worden, wie es wäre, wenn es vollständig funktionsfähig wäre.</w:t>
       </w:r>
     </w:p>
     <w:p/>
@@ -847,56 +838,12 @@
         </w:rPr>
         <w:t xml:space="preserve">Package ships: </w:t>
       </w:r>
-      <w:proofErr w:type="spellStart"/>
       <w:r>
         <w:rPr>
           <w:lang w:val="en-US"/>
         </w:rPr>
-        <w:t>TwoFieldBoat</w:t>
-      </w:r>
-      <w:proofErr w:type="spellEnd"/>
-      <w:r>
-        <w:rPr>
-          <w:lang w:val="en-US"/>
-        </w:rPr>
-        <w:t xml:space="preserve">, </w:t>
-      </w:r>
-      <w:proofErr w:type="spellStart"/>
-      <w:r>
-        <w:rPr>
-          <w:lang w:val="en-US"/>
-        </w:rPr>
-        <w:t>ThreeFieldBoat</w:t>
-      </w:r>
-      <w:proofErr w:type="spellEnd"/>
-      <w:r>
-        <w:rPr>
-          <w:lang w:val="en-US"/>
-        </w:rPr>
-        <w:t xml:space="preserve">, </w:t>
-      </w:r>
-      <w:proofErr w:type="spellStart"/>
-      <w:r>
-        <w:rPr>
-          <w:lang w:val="en-US"/>
-        </w:rPr>
-        <w:t>FourFieldBoat</w:t>
-      </w:r>
-      <w:proofErr w:type="spellEnd"/>
-      <w:r>
-        <w:rPr>
-          <w:lang w:val="en-US"/>
-        </w:rPr>
-        <w:t xml:space="preserve"> und </w:t>
-      </w:r>
-      <w:proofErr w:type="spellStart"/>
-      <w:r>
-        <w:rPr>
-          <w:lang w:val="en-US"/>
-        </w:rPr>
-        <w:t>QuatrupleFieldBoat</w:t>
-      </w:r>
-      <w:proofErr w:type="spellEnd"/>
+        <w:t>TwoFieldBoat, ThreeFieldBoat, FourFieldBoat und QuatrupleFieldBoat</w:t>
+      </w:r>
     </w:p>
     <w:p>
       <w:pPr>
@@ -948,19 +895,11 @@
         </w:rPr>
         <w:t xml:space="preserve">Package com: </w:t>
       </w:r>
-      <w:proofErr w:type="spellStart"/>
       <w:r>
         <w:rPr>
           <w:lang w:val="en-US"/>
         </w:rPr>
-        <w:t>CustomButtonTest</w:t>
-      </w:r>
-      <w:proofErr w:type="spellEnd"/>
-      <w:r>
-        <w:rPr>
-          <w:lang w:val="en-US"/>
-        </w:rPr>
-        <w:t>, CustomButtonTest2</w:t>
+        <w:t>CustomButtonTest, CustomButtonTest2</w:t>
       </w:r>
     </w:p>
     <w:p>
@@ -979,51 +918,13 @@
           <w:i w:val="0"/>
           <w:lang w:val="en-US"/>
         </w:rPr>
-        <w:t xml:space="preserve">Package </w:t>
-      </w:r>
-      <w:proofErr w:type="spellStart"/>
-      <w:r>
-        <w:rPr>
-          <w:i w:val="0"/>
-          <w:lang w:val="en-US"/>
-        </w:rPr>
-        <w:t>battleshipGUI</w:t>
-      </w:r>
-      <w:proofErr w:type="spellEnd"/>
-      <w:r>
-        <w:rPr>
-          <w:i w:val="0"/>
-          <w:lang w:val="en-US"/>
-        </w:rPr>
-        <w:t xml:space="preserve">: </w:t>
-      </w:r>
-      <w:proofErr w:type="spellStart"/>
+        <w:t xml:space="preserve">Package battleshipGUI: </w:t>
+      </w:r>
       <w:r>
         <w:rPr>
           <w:lang w:val="en-US"/>
         </w:rPr>
-        <w:t>EndingScreen</w:t>
-      </w:r>
-      <w:proofErr w:type="spellEnd"/>
-      <w:r>
-        <w:rPr>
-          <w:lang w:val="en-US"/>
-        </w:rPr>
-        <w:t xml:space="preserve">, </w:t>
-      </w:r>
-      <w:proofErr w:type="spellStart"/>
-      <w:r>
-        <w:rPr>
-          <w:lang w:val="en-US"/>
-        </w:rPr>
-        <w:t>MenuScreen</w:t>
-      </w:r>
-      <w:proofErr w:type="spellEnd"/>
-      <w:r>
-        <w:rPr>
-          <w:lang w:val="en-US"/>
-        </w:rPr>
-        <w:t xml:space="preserve">, </w:t>
+        <w:t xml:space="preserve">EndingScreen, MenuScreen, </w:t>
       </w:r>
     </w:p>
     <w:p>
@@ -1066,15 +967,8 @@
         </w:numPr>
       </w:pPr>
       <w:r>
-        <w:t xml:space="preserve">Automatisches Wechseln zum </w:t>
-      </w:r>
-      <w:proofErr w:type="spellStart"/>
-      <w:r>
-        <w:t>EndingScreen</w:t>
-      </w:r>
-      <w:proofErr w:type="spellEnd"/>
-      <w:r>
-        <w:t>, wenn alle Schiffe eines Spielers zerstört wurden.</w:t>
+        <w:lastRenderedPageBreak/>
+        <w:t>Automatisches Wechseln zum EndingScreen, wenn alle Schiffe eines Spielers zerstört wurden.</w:t>
       </w:r>
     </w:p>
     <w:p>
@@ -1086,22 +980,11 @@
         </w:numPr>
       </w:pPr>
       <w:r>
-        <w:lastRenderedPageBreak/>
-        <w:t xml:space="preserve">Anzeigen des </w:t>
-      </w:r>
-      <w:proofErr w:type="spellStart"/>
-      <w:r>
-        <w:t>EndingScreens</w:t>
-      </w:r>
-      <w:proofErr w:type="spellEnd"/>
-      <w:r>
-        <w:t xml:space="preserve"> – alternative ist </w:t>
-      </w:r>
-      <w:proofErr w:type="spellStart"/>
-      <w:r>
-        <w:t>ScoreScreen</w:t>
-      </w:r>
-      <w:proofErr w:type="spellEnd"/>
+        <w:t>Anzeigen des EndingScreens</w:t>
+      </w:r>
+      <w:r>
+        <w:t xml:space="preserve"> – alternative ist ScoreScreen</w:t>
+      </w:r>
     </w:p>
     <w:p>
       <w:pPr>
@@ -1154,101 +1037,49 @@
           <w:color w:val="auto"/>
           <w:sz w:val="22"/>
         </w:rPr>
-        <w:t xml:space="preserve">, also zum </w:t>
-      </w:r>
-      <w:proofErr w:type="spellStart"/>
+        <w:t>, also zum ScoreScreen</w:t>
+      </w:r>
       <w:r>
         <w:rPr>
           <w:rStyle w:val="ListLabel1"/>
           <w:color w:val="auto"/>
           <w:sz w:val="22"/>
         </w:rPr>
-        <w:t>ScoreScreen</w:t>
-      </w:r>
-      <w:proofErr w:type="spellEnd"/>
-      <w:r>
-        <w:rPr>
-          <w:rStyle w:val="ListLabel1"/>
-          <w:color w:val="auto"/>
-          <w:sz w:val="22"/>
-        </w:rPr>
-        <w:t xml:space="preserve">. Dieser beinhaltet die gemeinsamen </w:t>
-      </w:r>
-      <w:proofErr w:type="spellStart"/>
-      <w:r>
-        <w:rPr>
-          <w:rStyle w:val="ListLabel1"/>
-          <w:color w:val="auto"/>
-          <w:sz w:val="22"/>
-        </w:rPr>
-        <w:t>Scores</w:t>
-      </w:r>
-      <w:proofErr w:type="spellEnd"/>
-      <w:r>
-        <w:rPr>
-          <w:rStyle w:val="ListLabel1"/>
-          <w:color w:val="auto"/>
-          <w:sz w:val="22"/>
-        </w:rPr>
-        <w:t xml:space="preserve"> und die Namen der Spieler.</w:t>
+        <w:t>. Dieser beinhaltet die gemeinsamen Scores und die Namen der Spieler.</w:t>
+      </w:r>
+    </w:p>
+    <w:p/>
+    <w:p>
+      <w:r>
+        <w:t xml:space="preserve">Das besondere an unserem Projekt ist jedoch, dass wir die GUI und die Logik </w:t>
+      </w:r>
+      <w:r>
+        <w:t>vor allem schön</w:t>
+      </w:r>
+      <w:r>
+        <w:t xml:space="preserve"> getrennt haben.</w:t>
       </w:r>
     </w:p>
     <w:p>
-      <w:bookmarkStart w:id="5" w:name="_GoBack"/>
-      <w:bookmarkEnd w:id="5"/>
+      <w:r>
+        <w:t>Dadurch haben wir eine besonders wichtige Klasse namens GameManager, welche</w:t>
+      </w:r>
+      <w:r>
+        <w:t xml:space="preserve"> alle GUI Klassen und die Logik</w:t>
+      </w:r>
+      <w:r>
+        <w:t xml:space="preserve"> verbindet und den Ablauf </w:t>
+      </w:r>
+      <w:r>
+        <w:t xml:space="preserve">zwischen diesen großen Strukturen </w:t>
+      </w:r>
+      <w:r>
+        <w:t>regelt.</w:t>
+      </w:r>
     </w:p>
     <w:p>
       <w:r>
-        <w:t xml:space="preserve">Das besondere an unserem Projekt ist jedoch, dass wir die GUI und die Logik </w:t>
-      </w:r>
-      <w:r>
-        <w:t>vor allem schön</w:t>
-      </w:r>
-      <w:r>
-        <w:t xml:space="preserve"> getrennt haben.</w:t>
-      </w:r>
-    </w:p>
-    <w:p>
-      <w:r>
-        <w:t xml:space="preserve">Dadurch haben wir eine besonders wichtige Klasse namens </w:t>
-      </w:r>
-      <w:proofErr w:type="spellStart"/>
-      <w:r>
-        <w:t>GameManager</w:t>
-      </w:r>
-      <w:proofErr w:type="spellEnd"/>
-      <w:r>
-        <w:t>, welche</w:t>
-      </w:r>
-      <w:r>
-        <w:t xml:space="preserve"> alle GUI Klassen und die Logik</w:t>
-      </w:r>
-      <w:r>
-        <w:t xml:space="preserve"> verbindet und den Ablauf </w:t>
-      </w:r>
-      <w:r>
-        <w:t xml:space="preserve">zwischen diesen großen Strukturen </w:t>
-      </w:r>
-      <w:r>
-        <w:t>regelt.</w:t>
-      </w:r>
-    </w:p>
-    <w:p>
-      <w:proofErr w:type="spellStart"/>
-      <w:r>
-        <w:t>Desweiteren</w:t>
-      </w:r>
-      <w:proofErr w:type="spellEnd"/>
-      <w:r>
-        <w:t xml:space="preserve"> funktioniert der </w:t>
-      </w:r>
-      <w:proofErr w:type="spellStart"/>
-      <w:r>
-        <w:t>SinglePlayer</w:t>
-      </w:r>
-      <w:proofErr w:type="spellEnd"/>
-      <w:r>
-        <w:t xml:space="preserve"> Modus.</w:t>
+        <w:t>Desweiteren funktioniert der SinglePlayer Modus.</w:t>
       </w:r>
     </w:p>
     <w:p/>
@@ -1275,29 +1106,31 @@
           <w:numId w:val="2"/>
         </w:numPr>
       </w:pPr>
-      <w:bookmarkStart w:id="6" w:name="_Toc486084634"/>
-      <w:bookmarkStart w:id="7" w:name="_Toc486939172"/>
-      <w:bookmarkEnd w:id="6"/>
+      <w:bookmarkStart w:id="5" w:name="_Toc486084634"/>
+      <w:bookmarkStart w:id="6" w:name="_Toc486939172"/>
+      <w:bookmarkEnd w:id="5"/>
       <w:r>
         <w:lastRenderedPageBreak/>
         <w:t>UML-Klassendiagramm</w:t>
       </w:r>
-      <w:bookmarkEnd w:id="7"/>
+      <w:bookmarkEnd w:id="6"/>
     </w:p>
     <w:p>
       <w:pPr>
         <w:pStyle w:val="Autor"/>
       </w:pPr>
+      <w:bookmarkStart w:id="7" w:name="_GoBack"/>
+      <w:bookmarkEnd w:id="7"/>
       <w:r>
         <w:rPr>
           <w:noProof/>
           <w:lang w:eastAsia="de-DE" w:bidi="ar-SA"/>
         </w:rPr>
         <w:drawing>
-          <wp:inline distT="0" distB="0" distL="0" distR="0" wp14:anchorId="12756828" wp14:editId="02A11BA3">
+          <wp:inline distT="0" distB="0" distL="0" distR="0" wp14:anchorId="6086E4E1" wp14:editId="3DC5B4B8">
             <wp:extent cx="5270500" cy="5788025"/>
             <wp:effectExtent l="0" t="0" r="12700" b="3175"/>
-            <wp:docPr id="3" name="Bild 3" descr="UML_Battleship05.07.17.png"/>
+            <wp:docPr id="2" name="Bild 2" descr="UML_Battleship05.07.17.png"/>
             <wp:cNvGraphicFramePr>
               <a:graphicFrameLocks xmlns:a="http://schemas.openxmlformats.org/drawingml/2006/main" noChangeAspect="1"/>
             </wp:cNvGraphicFramePr>
@@ -1593,7 +1426,6 @@
                 <w:lang w:val="en-US"/>
               </w:rPr>
             </w:pPr>
-            <w:proofErr w:type="spellStart"/>
             <w:r>
               <w:rPr>
                 <w:sz w:val="21"/>
@@ -1602,7 +1434,6 @@
               </w:rPr>
               <w:t>gameConfigurations</w:t>
             </w:r>
-            <w:proofErr w:type="spellEnd"/>
           </w:p>
           <w:p>
             <w:pPr>
@@ -1619,7 +1450,6 @@
                 <w:lang w:val="en-US"/>
               </w:rPr>
             </w:pPr>
-            <w:proofErr w:type="spellStart"/>
             <w:r>
               <w:rPr>
                 <w:i w:val="0"/>
@@ -1627,17 +1457,7 @@
                 <w:szCs w:val="21"/>
                 <w:lang w:val="en-US"/>
               </w:rPr>
-              <w:t>IPlayer</w:t>
-            </w:r>
-            <w:proofErr w:type="spellEnd"/>
-            <w:r>
-              <w:rPr>
-                <w:i w:val="0"/>
-                <w:sz w:val="21"/>
-                <w:szCs w:val="21"/>
-                <w:lang w:val="en-US"/>
-              </w:rPr>
-              <w:t xml:space="preserve"> (Interface)</w:t>
+              <w:t>IPlayer (Interface)</w:t>
             </w:r>
           </w:p>
           <w:p>
@@ -1701,23 +1521,13 @@
                 <w:szCs w:val="21"/>
               </w:rPr>
             </w:pPr>
-            <w:proofErr w:type="spellStart"/>
             <w:r>
               <w:rPr>
                 <w:i w:val="0"/>
                 <w:sz w:val="21"/>
                 <w:szCs w:val="21"/>
               </w:rPr>
-              <w:t>AGameElement</w:t>
-            </w:r>
-            <w:proofErr w:type="spellEnd"/>
-            <w:r>
-              <w:rPr>
-                <w:i w:val="0"/>
-                <w:sz w:val="21"/>
-                <w:szCs w:val="21"/>
-              </w:rPr>
-              <w:t xml:space="preserve"> (Abstract)</w:t>
+              <w:t>AGameElement (Abstract)</w:t>
             </w:r>
           </w:p>
           <w:p>
@@ -1733,23 +1543,13 @@
                 <w:szCs w:val="21"/>
               </w:rPr>
             </w:pPr>
-            <w:proofErr w:type="spellStart"/>
             <w:r>
               <w:rPr>
                 <w:i w:val="0"/>
                 <w:sz w:val="21"/>
                 <w:szCs w:val="21"/>
               </w:rPr>
-              <w:t>AShip</w:t>
-            </w:r>
-            <w:proofErr w:type="spellEnd"/>
-            <w:r>
-              <w:rPr>
-                <w:i w:val="0"/>
-                <w:sz w:val="21"/>
-                <w:szCs w:val="21"/>
-              </w:rPr>
-              <w:t xml:space="preserve"> (Abstract)</w:t>
+              <w:t>AShip (Abstract)</w:t>
             </w:r>
           </w:p>
         </w:tc>
@@ -1799,39 +1599,7 @@
                 <w:sz w:val="21"/>
                 <w:szCs w:val="21"/>
               </w:rPr>
-              <w:t xml:space="preserve">Interface für die Implementierung der Spieler </w:t>
-            </w:r>
-            <w:proofErr w:type="spellStart"/>
-            <w:r>
-              <w:rPr>
-                <w:sz w:val="21"/>
-                <w:szCs w:val="21"/>
-              </w:rPr>
-              <w:t>HumanPlayer</w:t>
-            </w:r>
-            <w:proofErr w:type="spellEnd"/>
-            <w:r>
-              <w:rPr>
-                <w:sz w:val="21"/>
-                <w:szCs w:val="21"/>
-              </w:rPr>
-              <w:t xml:space="preserve"> und </w:t>
-            </w:r>
-            <w:proofErr w:type="spellStart"/>
-            <w:r>
-              <w:rPr>
-                <w:sz w:val="21"/>
-                <w:szCs w:val="21"/>
-              </w:rPr>
-              <w:t>ComputerPlayer</w:t>
-            </w:r>
-            <w:proofErr w:type="spellEnd"/>
-            <w:r>
-              <w:rPr>
-                <w:sz w:val="21"/>
-                <w:szCs w:val="21"/>
-              </w:rPr>
-              <w:t>.</w:t>
+              <w:t>Interface für die Implementierung der Spieler HumanPlayer und ComputerPlayer.</w:t>
             </w:r>
           </w:p>
           <w:p>
@@ -1897,144 +1665,32 @@
                 <w:sz w:val="21"/>
                 <w:szCs w:val="21"/>
               </w:rPr>
-              <w:t xml:space="preserve">Interface </w:t>
-            </w:r>
-            <w:proofErr w:type="spellStart"/>
-            <w:r>
-              <w:rPr>
-                <w:sz w:val="21"/>
-                <w:szCs w:val="21"/>
-              </w:rPr>
-              <w:t>IPlayer</w:t>
-            </w:r>
-            <w:proofErr w:type="spellEnd"/>
-            <w:r>
-              <w:rPr>
-                <w:sz w:val="21"/>
-                <w:szCs w:val="21"/>
-              </w:rPr>
-              <w:t xml:space="preserve"> wird in der Abstrakten Klasse Player implementiert. Von hier aus erben </w:t>
-            </w:r>
-            <w:proofErr w:type="spellStart"/>
-            <w:r>
-              <w:rPr>
-                <w:sz w:val="21"/>
-                <w:szCs w:val="21"/>
-              </w:rPr>
-              <w:t>HumanPlayer</w:t>
-            </w:r>
-            <w:proofErr w:type="spellEnd"/>
-            <w:r>
-              <w:rPr>
-                <w:sz w:val="21"/>
-                <w:szCs w:val="21"/>
-              </w:rPr>
-              <w:t xml:space="preserve"> und </w:t>
-            </w:r>
-            <w:proofErr w:type="spellStart"/>
-            <w:r>
-              <w:rPr>
-                <w:sz w:val="21"/>
-                <w:szCs w:val="21"/>
-              </w:rPr>
-              <w:t>ComputerPlayer</w:t>
-            </w:r>
-            <w:proofErr w:type="spellEnd"/>
-            <w:r>
-              <w:rPr>
-                <w:sz w:val="21"/>
-                <w:szCs w:val="21"/>
-              </w:rPr>
-              <w:t xml:space="preserve"> ihre Attribute und Methoden.</w:t>
-            </w:r>
-          </w:p>
-          <w:p>
-            <w:pPr>
-              <w:spacing w:after="0"/>
-              <w:rPr>
-                <w:sz w:val="21"/>
-                <w:szCs w:val="21"/>
-              </w:rPr>
-            </w:pPr>
-          </w:p>
-          <w:p>
-            <w:pPr>
-              <w:spacing w:after="0"/>
-              <w:rPr>
-                <w:sz w:val="21"/>
-                <w:szCs w:val="21"/>
-              </w:rPr>
-            </w:pPr>
-            <w:r>
-              <w:rPr>
-                <w:sz w:val="21"/>
-                <w:szCs w:val="21"/>
-              </w:rPr>
-              <w:t xml:space="preserve">Interface Item wird sowohl in der </w:t>
-            </w:r>
-            <w:proofErr w:type="spellStart"/>
-            <w:r>
-              <w:rPr>
-                <w:sz w:val="21"/>
-                <w:szCs w:val="21"/>
-              </w:rPr>
-              <w:t>AGameElement</w:t>
-            </w:r>
-            <w:proofErr w:type="spellEnd"/>
-            <w:r>
-              <w:rPr>
-                <w:sz w:val="21"/>
-                <w:szCs w:val="21"/>
-              </w:rPr>
-              <w:t xml:space="preserve"> implementiert, als auch in der </w:t>
-            </w:r>
-            <w:proofErr w:type="spellStart"/>
-            <w:r>
-              <w:rPr>
-                <w:sz w:val="21"/>
-                <w:szCs w:val="21"/>
-              </w:rPr>
-              <w:t>AShip</w:t>
-            </w:r>
-            <w:proofErr w:type="spellEnd"/>
-            <w:r>
-              <w:rPr>
-                <w:sz w:val="21"/>
-                <w:szCs w:val="21"/>
-              </w:rPr>
-              <w:t xml:space="preserve">. Von hier aus erben einerseits die Spielelemente, wie </w:t>
-            </w:r>
-            <w:proofErr w:type="spellStart"/>
-            <w:r>
-              <w:rPr>
-                <w:sz w:val="21"/>
-                <w:szCs w:val="21"/>
-              </w:rPr>
-              <w:t>Dolphin</w:t>
-            </w:r>
-            <w:proofErr w:type="spellEnd"/>
-            <w:r>
-              <w:rPr>
-                <w:sz w:val="21"/>
-                <w:szCs w:val="21"/>
-              </w:rPr>
-              <w:t xml:space="preserve"> oder Mine als auch die Schiffe bzw. das Schiff </w:t>
-            </w:r>
-            <w:proofErr w:type="spellStart"/>
-            <w:r>
-              <w:rPr>
-                <w:sz w:val="21"/>
-                <w:szCs w:val="21"/>
-              </w:rPr>
-              <w:t>OneFieldBoat</w:t>
-            </w:r>
-            <w:proofErr w:type="spellEnd"/>
-            <w:r>
-              <w:rPr>
-                <w:sz w:val="21"/>
-                <w:szCs w:val="21"/>
-              </w:rPr>
-              <w:t>.</w:t>
+              <w:t>Interface IPlayer wird in der Abstrakten Klasse Player implementiert. Von hier aus erben HumanPlayer und ComputerPlayer ihre Attribute und Methoden.</w:t>
+            </w:r>
+          </w:p>
+          <w:p>
+            <w:pPr>
+              <w:spacing w:after="0"/>
+              <w:rPr>
+                <w:sz w:val="21"/>
+                <w:szCs w:val="21"/>
+              </w:rPr>
+            </w:pPr>
+          </w:p>
+          <w:p>
+            <w:pPr>
+              <w:spacing w:after="0"/>
+              <w:rPr>
+                <w:sz w:val="21"/>
+                <w:szCs w:val="21"/>
+              </w:rPr>
+            </w:pPr>
+            <w:r>
+              <w:rPr>
+                <w:sz w:val="21"/>
+                <w:szCs w:val="21"/>
+              </w:rPr>
+              <w:t>Interface Item wird sowohl in der AGameElement implementiert, als auch in der AShip. Von hier aus erben einerseits die Spielelemente, wie Dolphin oder Mine als auch die Schiffe bzw. das Schiff OneFieldBoat.</w:t>
             </w:r>
           </w:p>
           <w:p>
@@ -2102,17 +1758,8 @@
                 <w:sz w:val="21"/>
                 <w:szCs w:val="21"/>
               </w:rPr>
-              <w:t xml:space="preserve">Projekt </w:t>
-            </w:r>
-            <w:proofErr w:type="spellStart"/>
-            <w:r>
-              <w:rPr>
-                <w:sz w:val="21"/>
-                <w:szCs w:val="21"/>
-              </w:rPr>
-              <w:t>Battleship</w:t>
-            </w:r>
-            <w:proofErr w:type="spellEnd"/>
+              <w:t>Projekt Battleship</w:t>
+            </w:r>
           </w:p>
           <w:p>
             <w:pPr>
@@ -2143,7 +1790,6 @@
                 <w:szCs w:val="21"/>
               </w:rPr>
             </w:pPr>
-            <w:proofErr w:type="spellStart"/>
             <w:r>
               <w:rPr>
                 <w:i w:val="0"/>
@@ -2152,7 +1798,6 @@
               </w:rPr>
               <w:t>battleshipGUI</w:t>
             </w:r>
-            <w:proofErr w:type="spellEnd"/>
           </w:p>
           <w:p>
             <w:pPr>
@@ -2167,26 +1812,14 @@
                 <w:szCs w:val="21"/>
               </w:rPr>
             </w:pPr>
-            <w:proofErr w:type="spellStart"/>
             <w:r>
               <w:rPr>
                 <w:i w:val="0"/>
                 <w:sz w:val="21"/>
                 <w:szCs w:val="21"/>
               </w:rPr>
-              <w:t>com.hdm-</w:t>
-            </w:r>
-            <w:proofErr w:type="gramStart"/>
-            <w:r>
-              <w:rPr>
-                <w:i w:val="0"/>
-                <w:sz w:val="21"/>
-                <w:szCs w:val="21"/>
-              </w:rPr>
-              <w:t>stuttgart.Battleship</w:t>
-            </w:r>
-            <w:proofErr w:type="spellEnd"/>
-            <w:proofErr w:type="gramEnd"/>
+              <w:t>com.hdm-stuttgart.Battleship</w:t>
+            </w:r>
           </w:p>
           <w:p>
             <w:pPr>
@@ -2201,7 +1834,6 @@
                 <w:szCs w:val="21"/>
               </w:rPr>
             </w:pPr>
-            <w:proofErr w:type="spellStart"/>
             <w:r>
               <w:rPr>
                 <w:i w:val="0"/>
@@ -2210,7 +1842,6 @@
               </w:rPr>
               <w:t>game</w:t>
             </w:r>
-            <w:proofErr w:type="spellEnd"/>
           </w:p>
           <w:p>
             <w:pPr>
@@ -2225,7 +1856,6 @@
                 <w:szCs w:val="21"/>
               </w:rPr>
             </w:pPr>
-            <w:proofErr w:type="spellStart"/>
             <w:r>
               <w:rPr>
                 <w:i w:val="0"/>
@@ -2234,7 +1864,6 @@
               </w:rPr>
               <w:t>gameConfigurations</w:t>
             </w:r>
-            <w:proofErr w:type="spellEnd"/>
           </w:p>
           <w:p>
             <w:pPr>
@@ -2249,7 +1878,6 @@
                 <w:szCs w:val="21"/>
               </w:rPr>
             </w:pPr>
-            <w:proofErr w:type="spellStart"/>
             <w:r>
               <w:rPr>
                 <w:i w:val="0"/>
@@ -2258,7 +1886,6 @@
               </w:rPr>
               <w:t>gameElements</w:t>
             </w:r>
-            <w:proofErr w:type="spellEnd"/>
           </w:p>
           <w:p>
             <w:pPr>
@@ -2273,7 +1900,6 @@
                 <w:szCs w:val="21"/>
               </w:rPr>
             </w:pPr>
-            <w:proofErr w:type="spellStart"/>
             <w:r>
               <w:rPr>
                 <w:i w:val="0"/>
@@ -2282,7 +1908,6 @@
               </w:rPr>
               <w:t>ships</w:t>
             </w:r>
-            <w:proofErr w:type="spellEnd"/>
           </w:p>
         </w:tc>
         <w:tc>
@@ -2331,260 +1956,107 @@
                 <w:sz w:val="21"/>
                 <w:szCs w:val="21"/>
               </w:rPr>
-              <w:t xml:space="preserve">Im Package </w:t>
-            </w:r>
-            <w:proofErr w:type="spellStart"/>
-            <w:r>
-              <w:rPr>
-                <w:sz w:val="21"/>
-                <w:szCs w:val="21"/>
-              </w:rPr>
-              <w:t>battleshipGUI</w:t>
-            </w:r>
-            <w:proofErr w:type="spellEnd"/>
-            <w:r>
-              <w:rPr>
-                <w:sz w:val="21"/>
-                <w:szCs w:val="21"/>
-              </w:rPr>
-              <w:t xml:space="preserve"> befindet sich alles, was in Verbindung mit der allgemeinen GUI der Applikation steht. </w:t>
-            </w:r>
-          </w:p>
-          <w:p>
-            <w:pPr>
-              <w:spacing w:after="0"/>
-              <w:rPr>
-                <w:sz w:val="21"/>
-                <w:szCs w:val="21"/>
-              </w:rPr>
-            </w:pPr>
-          </w:p>
-          <w:p>
-            <w:pPr>
-              <w:spacing w:after="0"/>
-              <w:rPr>
-                <w:sz w:val="21"/>
-                <w:szCs w:val="21"/>
-              </w:rPr>
-            </w:pPr>
-            <w:r>
-              <w:rPr>
-                <w:sz w:val="21"/>
-                <w:szCs w:val="21"/>
-              </w:rPr>
-              <w:t xml:space="preserve">In </w:t>
-            </w:r>
-            <w:proofErr w:type="spellStart"/>
-            <w:r>
-              <w:rPr>
-                <w:sz w:val="21"/>
-                <w:szCs w:val="21"/>
-              </w:rPr>
-              <w:t>com.hdm-</w:t>
-            </w:r>
-            <w:proofErr w:type="gramStart"/>
-            <w:r>
-              <w:rPr>
-                <w:sz w:val="21"/>
-                <w:szCs w:val="21"/>
-              </w:rPr>
-              <w:t>stuttgart.Battleship</w:t>
-            </w:r>
-            <w:proofErr w:type="spellEnd"/>
-            <w:proofErr w:type="gramEnd"/>
-            <w:r>
-              <w:rPr>
-                <w:sz w:val="21"/>
-                <w:szCs w:val="21"/>
-              </w:rPr>
-              <w:t xml:space="preserve"> befinden sich Kernelemente wie beispielsweise der </w:t>
-            </w:r>
-            <w:proofErr w:type="spellStart"/>
-            <w:r>
-              <w:rPr>
-                <w:sz w:val="21"/>
-                <w:szCs w:val="21"/>
-              </w:rPr>
-              <w:t>GameManager</w:t>
-            </w:r>
-            <w:proofErr w:type="spellEnd"/>
-            <w:r>
-              <w:rPr>
-                <w:sz w:val="21"/>
-                <w:szCs w:val="21"/>
-              </w:rPr>
-              <w:t>, der sozusagen der Verwalter zwischen GUI und Logik darstellt. Außerdem befinden sich hier unsere Images.</w:t>
-            </w:r>
-          </w:p>
-          <w:p>
-            <w:pPr>
-              <w:spacing w:after="0"/>
-              <w:rPr>
-                <w:sz w:val="21"/>
-                <w:szCs w:val="21"/>
-              </w:rPr>
-            </w:pPr>
-          </w:p>
-          <w:p>
-            <w:pPr>
-              <w:spacing w:after="0"/>
-              <w:rPr>
-                <w:sz w:val="21"/>
-                <w:szCs w:val="21"/>
-              </w:rPr>
-            </w:pPr>
-            <w:r>
-              <w:rPr>
-                <w:sz w:val="21"/>
-                <w:szCs w:val="21"/>
-              </w:rPr>
-              <w:t xml:space="preserve">Im Package </w:t>
-            </w:r>
-            <w:proofErr w:type="spellStart"/>
-            <w:r>
-              <w:rPr>
-                <w:sz w:val="21"/>
-                <w:szCs w:val="21"/>
-              </w:rPr>
-              <w:t>game</w:t>
-            </w:r>
-            <w:proofErr w:type="spellEnd"/>
-            <w:r>
-              <w:rPr>
-                <w:sz w:val="21"/>
-                <w:szCs w:val="21"/>
-              </w:rPr>
-              <w:t xml:space="preserve"> befinden sich die Kernklassen in Bezug auf die Logik des Spiels wie beispielsweise die </w:t>
-            </w:r>
-            <w:proofErr w:type="spellStart"/>
-            <w:r>
-              <w:rPr>
-                <w:sz w:val="21"/>
-                <w:szCs w:val="21"/>
-              </w:rPr>
-              <w:t>GameArea</w:t>
-            </w:r>
-            <w:proofErr w:type="spellEnd"/>
-            <w:r>
-              <w:rPr>
-                <w:sz w:val="21"/>
-                <w:szCs w:val="21"/>
-              </w:rPr>
-              <w:t xml:space="preserve"> oder der </w:t>
-            </w:r>
-            <w:proofErr w:type="spellStart"/>
-            <w:r>
-              <w:rPr>
-                <w:sz w:val="21"/>
-                <w:szCs w:val="21"/>
-              </w:rPr>
-              <w:t>DifficultyManager</w:t>
-            </w:r>
-            <w:proofErr w:type="spellEnd"/>
-            <w:r>
-              <w:rPr>
-                <w:sz w:val="21"/>
-                <w:szCs w:val="21"/>
-              </w:rPr>
-              <w:t>.</w:t>
-            </w:r>
-          </w:p>
-          <w:p>
-            <w:pPr>
-              <w:spacing w:after="0"/>
-              <w:rPr>
-                <w:sz w:val="21"/>
-                <w:szCs w:val="21"/>
-              </w:rPr>
-            </w:pPr>
-          </w:p>
-          <w:p>
-            <w:pPr>
-              <w:spacing w:after="0"/>
-              <w:rPr>
-                <w:sz w:val="21"/>
-                <w:szCs w:val="21"/>
-              </w:rPr>
-            </w:pPr>
-            <w:r>
-              <w:rPr>
-                <w:sz w:val="21"/>
-                <w:szCs w:val="21"/>
-              </w:rPr>
-              <w:t xml:space="preserve">Im </w:t>
-            </w:r>
-            <w:proofErr w:type="spellStart"/>
-            <w:r>
-              <w:rPr>
-                <w:sz w:val="21"/>
-                <w:szCs w:val="21"/>
-              </w:rPr>
-              <w:t>gameConfigurations</w:t>
-            </w:r>
-            <w:proofErr w:type="spellEnd"/>
-            <w:r>
-              <w:rPr>
-                <w:sz w:val="21"/>
-                <w:szCs w:val="21"/>
-              </w:rPr>
-              <w:t xml:space="preserve"> befinden sich hauptsächlich die Klassen in Bezug auf den Player, als auch das allgemeine Interface für alle Spielitems.</w:t>
-            </w:r>
-          </w:p>
-          <w:p>
-            <w:pPr>
-              <w:spacing w:after="0"/>
-              <w:rPr>
-                <w:sz w:val="21"/>
-                <w:szCs w:val="21"/>
-              </w:rPr>
-            </w:pPr>
-          </w:p>
-          <w:p>
-            <w:pPr>
-              <w:spacing w:after="0"/>
-              <w:rPr>
-                <w:sz w:val="21"/>
-                <w:szCs w:val="21"/>
-              </w:rPr>
-            </w:pPr>
-            <w:r>
-              <w:rPr>
-                <w:sz w:val="21"/>
-                <w:szCs w:val="21"/>
-              </w:rPr>
-              <w:t xml:space="preserve">Im Package </w:t>
-            </w:r>
-            <w:proofErr w:type="spellStart"/>
-            <w:r>
-              <w:rPr>
-                <w:sz w:val="21"/>
-                <w:szCs w:val="21"/>
-              </w:rPr>
-              <w:t>gameElements</w:t>
-            </w:r>
-            <w:proofErr w:type="spellEnd"/>
-            <w:r>
-              <w:rPr>
-                <w:sz w:val="21"/>
-                <w:szCs w:val="21"/>
-              </w:rPr>
-              <w:t xml:space="preserve"> befinden sich alle Klassen der speziellen Elemente für das Spiel und im Package </w:t>
-            </w:r>
-            <w:proofErr w:type="spellStart"/>
-            <w:r>
-              <w:rPr>
-                <w:sz w:val="21"/>
-                <w:szCs w:val="21"/>
-              </w:rPr>
-              <w:t>ships</w:t>
-            </w:r>
-            <w:proofErr w:type="spellEnd"/>
-            <w:r>
-              <w:rPr>
-                <w:sz w:val="21"/>
-                <w:szCs w:val="21"/>
-              </w:rPr>
-              <w:t xml:space="preserve"> befinden sich alle Klassen für die Schiffe. Hierbei existieren noch unterschiedlich große Schiffe für eventuell spätere Bearbeitungen und Vergrößerung des Spiels.</w:t>
+              <w:t xml:space="preserve">Im Package battleshipGUI befindet sich alles, was in Verbindung mit der allgemeinen GUI der Applikation steht. </w:t>
+            </w:r>
+          </w:p>
+          <w:p>
+            <w:pPr>
+              <w:spacing w:after="0"/>
+              <w:rPr>
+                <w:sz w:val="21"/>
+                <w:szCs w:val="21"/>
+              </w:rPr>
+            </w:pPr>
+          </w:p>
+          <w:p>
+            <w:pPr>
+              <w:spacing w:after="0"/>
+              <w:rPr>
+                <w:sz w:val="21"/>
+                <w:szCs w:val="21"/>
+              </w:rPr>
+            </w:pPr>
+            <w:r>
+              <w:rPr>
+                <w:sz w:val="21"/>
+                <w:szCs w:val="21"/>
+              </w:rPr>
+              <w:t>In com.hdm-stuttgart.Battleship befinden sich Kernelemente wie beispielsweise der GameManager, der sozusagen der Verwalter zwischen GUI und Logik darstellt. Außerdem befinden sich hier unsere Images.</w:t>
+            </w:r>
+          </w:p>
+          <w:p>
+            <w:pPr>
+              <w:spacing w:after="0"/>
+              <w:rPr>
+                <w:sz w:val="21"/>
+                <w:szCs w:val="21"/>
+              </w:rPr>
+            </w:pPr>
+          </w:p>
+          <w:p>
+            <w:pPr>
+              <w:spacing w:after="0"/>
+              <w:rPr>
+                <w:sz w:val="21"/>
+                <w:szCs w:val="21"/>
+              </w:rPr>
+            </w:pPr>
+            <w:r>
+              <w:rPr>
+                <w:sz w:val="21"/>
+                <w:szCs w:val="21"/>
+              </w:rPr>
+              <w:t>Im Package game befinden sich die Kernklassen in Bezug auf die Logik des Spiels wie beispielsweise die GameArea oder der DifficultyManager.</w:t>
+            </w:r>
+          </w:p>
+          <w:p>
+            <w:pPr>
+              <w:spacing w:after="0"/>
+              <w:rPr>
+                <w:sz w:val="21"/>
+                <w:szCs w:val="21"/>
+              </w:rPr>
+            </w:pPr>
+          </w:p>
+          <w:p>
+            <w:pPr>
+              <w:spacing w:after="0"/>
+              <w:rPr>
+                <w:sz w:val="21"/>
+                <w:szCs w:val="21"/>
+              </w:rPr>
+            </w:pPr>
+            <w:r>
+              <w:rPr>
+                <w:sz w:val="21"/>
+                <w:szCs w:val="21"/>
+              </w:rPr>
+              <w:t>Im gameConfigurations befinden sich hauptsächlich die Klassen in Bezug auf den Player, als auch das allgemeine Interface für alle Spielitems.</w:t>
+            </w:r>
+          </w:p>
+          <w:p>
+            <w:pPr>
+              <w:spacing w:after="0"/>
+              <w:rPr>
+                <w:sz w:val="21"/>
+                <w:szCs w:val="21"/>
+              </w:rPr>
+            </w:pPr>
+          </w:p>
+          <w:p>
+            <w:pPr>
+              <w:spacing w:after="0"/>
+              <w:rPr>
+                <w:sz w:val="21"/>
+                <w:szCs w:val="21"/>
+              </w:rPr>
+            </w:pPr>
+            <w:r>
+              <w:rPr>
+                <w:sz w:val="21"/>
+                <w:szCs w:val="21"/>
+              </w:rPr>
+              <w:t>Im Package gameElements befinden sich alle Klassen der speziellen Elemente für das Spiel und im Package ships befinden sich alle Klassen für die Schiffe. Hierbei existieren noch unterschiedlich große Schiffe für eventuell spätere Bearbeitungen und Vergrößerung des Spiels.</w:t>
             </w:r>
           </w:p>
           <w:p>
@@ -2614,7 +2086,6 @@
                 <w:rStyle w:val="Betont"/>
               </w:rPr>
             </w:pPr>
-            <w:proofErr w:type="spellStart"/>
             <w:r>
               <w:rPr>
                 <w:rStyle w:val="Betont"/>
@@ -2622,7 +2093,6 @@
               <w:lastRenderedPageBreak/>
               <w:t>Exceptions</w:t>
             </w:r>
-            <w:proofErr w:type="spellEnd"/>
           </w:p>
         </w:tc>
         <w:tc>
@@ -2641,7 +2111,6 @@
                 <w:szCs w:val="21"/>
               </w:rPr>
             </w:pPr>
-            <w:proofErr w:type="spellStart"/>
             <w:r>
               <w:rPr>
                 <w:sz w:val="21"/>
@@ -2649,7 +2118,6 @@
               </w:rPr>
               <w:t>game</w:t>
             </w:r>
-            <w:proofErr w:type="spellEnd"/>
           </w:p>
           <w:p>
             <w:pPr>
@@ -2664,34 +2132,23 @@
                 <w:szCs w:val="21"/>
               </w:rPr>
             </w:pPr>
-            <w:proofErr w:type="spellStart"/>
             <w:r>
               <w:rPr>
                 <w:i w:val="0"/>
                 <w:sz w:val="21"/>
                 <w:szCs w:val="21"/>
               </w:rPr>
-              <w:t>NoGameElement</w:t>
-            </w:r>
-            <w:proofErr w:type="spellEnd"/>
-            <w:r>
-              <w:rPr>
-                <w:i w:val="0"/>
-                <w:sz w:val="21"/>
-                <w:szCs w:val="21"/>
-              </w:rPr>
-              <w:t xml:space="preserve"> Exception.java</w:t>
-            </w:r>
-          </w:p>
-          <w:p>
-            <w:pPr>
-              <w:spacing w:after="0"/>
-              <w:rPr>
-                <w:sz w:val="21"/>
-                <w:szCs w:val="21"/>
-              </w:rPr>
-            </w:pPr>
-            <w:proofErr w:type="spellStart"/>
+              <w:t>NoGameElement Exception.java</w:t>
+            </w:r>
+          </w:p>
+          <w:p>
+            <w:pPr>
+              <w:spacing w:after="0"/>
+              <w:rPr>
+                <w:sz w:val="21"/>
+                <w:szCs w:val="21"/>
+              </w:rPr>
+            </w:pPr>
             <w:r>
               <w:rPr>
                 <w:sz w:val="21"/>
@@ -2699,7 +2156,6 @@
               </w:rPr>
               <w:t>gameConfigurations</w:t>
             </w:r>
-            <w:proofErr w:type="spellEnd"/>
           </w:p>
           <w:p>
             <w:pPr>
@@ -2714,23 +2170,13 @@
                 <w:szCs w:val="21"/>
               </w:rPr>
             </w:pPr>
-            <w:proofErr w:type="spellStart"/>
             <w:r>
               <w:rPr>
                 <w:i w:val="0"/>
                 <w:sz w:val="21"/>
                 <w:szCs w:val="21"/>
               </w:rPr>
-              <w:t>CreatePlayer</w:t>
-            </w:r>
-            <w:proofErr w:type="spellEnd"/>
-            <w:r>
-              <w:rPr>
-                <w:i w:val="0"/>
-                <w:sz w:val="21"/>
-                <w:szCs w:val="21"/>
-              </w:rPr>
-              <w:t xml:space="preserve"> Exception.java</w:t>
+              <w:t>CreatePlayer Exception.java</w:t>
             </w:r>
           </w:p>
         </w:tc>
@@ -2755,121 +2201,57 @@
                 <w:sz w:val="21"/>
                 <w:szCs w:val="21"/>
               </w:rPr>
-              <w:t xml:space="preserve">Hier befinden sich unsere selbst geschriebenen </w:t>
-            </w:r>
-            <w:proofErr w:type="spellStart"/>
-            <w:r>
-              <w:rPr>
-                <w:sz w:val="21"/>
-                <w:szCs w:val="21"/>
-              </w:rPr>
-              <w:t>Exceptions</w:t>
-            </w:r>
-            <w:proofErr w:type="spellEnd"/>
-            <w:r>
-              <w:rPr>
-                <w:sz w:val="21"/>
-                <w:szCs w:val="21"/>
-              </w:rPr>
-              <w:t xml:space="preserve">. </w:t>
-            </w:r>
-          </w:p>
-          <w:p>
-            <w:pPr>
-              <w:spacing w:after="0"/>
-              <w:rPr>
-                <w:sz w:val="21"/>
-                <w:szCs w:val="21"/>
-              </w:rPr>
-            </w:pPr>
-          </w:p>
-          <w:p>
-            <w:pPr>
-              <w:spacing w:after="0"/>
-              <w:rPr>
-                <w:sz w:val="21"/>
-                <w:szCs w:val="21"/>
-              </w:rPr>
-            </w:pPr>
-            <w:r>
-              <w:rPr>
-                <w:sz w:val="21"/>
-                <w:szCs w:val="21"/>
-              </w:rPr>
-              <w:t xml:space="preserve">Dabei wird die </w:t>
-            </w:r>
-            <w:proofErr w:type="spellStart"/>
-            <w:r>
-              <w:rPr>
-                <w:sz w:val="21"/>
-                <w:szCs w:val="21"/>
-              </w:rPr>
-              <w:t>NoGameElementException</w:t>
-            </w:r>
-            <w:proofErr w:type="spellEnd"/>
-            <w:r>
-              <w:rPr>
-                <w:sz w:val="21"/>
-                <w:szCs w:val="21"/>
-              </w:rPr>
-              <w:t xml:space="preserve"> geworfen, wenn man versucht auf jegliche Attribute oder Methoden eines Elements zuzugreifen, obwohl an der gegebenen Position keins gefunden wurde oder sonstiges in Bezug auf die Elemente schiefläuft.</w:t>
-            </w:r>
-          </w:p>
-          <w:p>
-            <w:pPr>
-              <w:spacing w:after="0"/>
-              <w:rPr>
-                <w:sz w:val="21"/>
-                <w:szCs w:val="21"/>
-              </w:rPr>
-            </w:pPr>
-          </w:p>
-          <w:p>
-            <w:pPr>
-              <w:spacing w:after="0"/>
-              <w:rPr>
-                <w:sz w:val="21"/>
-                <w:szCs w:val="21"/>
-              </w:rPr>
-            </w:pPr>
-            <w:r>
-              <w:rPr>
-                <w:sz w:val="21"/>
-                <w:szCs w:val="21"/>
-              </w:rPr>
-              <w:t xml:space="preserve">Die </w:t>
-            </w:r>
-            <w:proofErr w:type="spellStart"/>
-            <w:r>
-              <w:rPr>
-                <w:sz w:val="21"/>
-                <w:szCs w:val="21"/>
-              </w:rPr>
-              <w:t>CreatePlayerException</w:t>
-            </w:r>
-            <w:proofErr w:type="spellEnd"/>
-            <w:r>
-              <w:rPr>
-                <w:sz w:val="21"/>
-                <w:szCs w:val="21"/>
-              </w:rPr>
-              <w:t xml:space="preserve"> wurde in der </w:t>
-            </w:r>
-            <w:proofErr w:type="spellStart"/>
-            <w:r>
-              <w:rPr>
-                <w:sz w:val="21"/>
-                <w:szCs w:val="21"/>
-              </w:rPr>
-              <w:t>PlayerFactory</w:t>
-            </w:r>
-            <w:proofErr w:type="spellEnd"/>
-            <w:r>
-              <w:rPr>
-                <w:sz w:val="21"/>
-                <w:szCs w:val="21"/>
-              </w:rPr>
-              <w:t xml:space="preserve"> eingebaut und wird geworfen, wenn es nicht möglich war, einen Player zu erstellen oder sonstige Probleme in Bezug auf die Player entstehen.</w:t>
+              <w:t xml:space="preserve">Hier befinden sich unsere selbst geschriebenen Exceptions. </w:t>
+            </w:r>
+          </w:p>
+          <w:p>
+            <w:pPr>
+              <w:spacing w:after="0"/>
+              <w:rPr>
+                <w:sz w:val="21"/>
+                <w:szCs w:val="21"/>
+              </w:rPr>
+            </w:pPr>
+          </w:p>
+          <w:p>
+            <w:pPr>
+              <w:spacing w:after="0"/>
+              <w:rPr>
+                <w:sz w:val="21"/>
+                <w:szCs w:val="21"/>
+              </w:rPr>
+            </w:pPr>
+            <w:r>
+              <w:rPr>
+                <w:sz w:val="21"/>
+                <w:szCs w:val="21"/>
+              </w:rPr>
+              <w:t>Dabei wird die NoGameElementException geworfen, wenn man versucht auf jegliche Attribute oder Methoden eines Elements zuzugreifen, obwohl an der gegebenen Position keins gefunden wurde oder sonstiges in Bezug auf die Elemente schiefläuft.</w:t>
+            </w:r>
+          </w:p>
+          <w:p>
+            <w:pPr>
+              <w:spacing w:after="0"/>
+              <w:rPr>
+                <w:sz w:val="21"/>
+                <w:szCs w:val="21"/>
+              </w:rPr>
+            </w:pPr>
+          </w:p>
+          <w:p>
+            <w:pPr>
+              <w:spacing w:after="0"/>
+              <w:rPr>
+                <w:sz w:val="21"/>
+                <w:szCs w:val="21"/>
+              </w:rPr>
+            </w:pPr>
+            <w:r>
+              <w:rPr>
+                <w:sz w:val="21"/>
+                <w:szCs w:val="21"/>
+              </w:rPr>
+              <w:t>Die CreatePlayerException wurde in der PlayerFactory eingebaut und wird geworfen, wenn es nicht möglich war, einen Player zu erstellen oder sonstige Probleme in Bezug auf die Player entstehen.</w:t>
             </w:r>
           </w:p>
           <w:p>
@@ -2915,21 +2297,7 @@
               <w:rPr>
                 <w:rStyle w:val="Betont"/>
               </w:rPr>
-              <w:t>Grafische Oberfläche (</w:t>
-            </w:r>
-            <w:proofErr w:type="spellStart"/>
-            <w:r>
-              <w:rPr>
-                <w:rStyle w:val="Betont"/>
-              </w:rPr>
-              <w:t>JavaFX</w:t>
-            </w:r>
-            <w:proofErr w:type="spellEnd"/>
-            <w:r>
-              <w:rPr>
-                <w:rStyle w:val="Betont"/>
-              </w:rPr>
-              <w:t>)</w:t>
+              <w:t>Grafische Oberfläche (JavaFX)</w:t>
             </w:r>
           </w:p>
         </w:tc>
@@ -2965,7 +2333,6 @@
                 <w:szCs w:val="21"/>
               </w:rPr>
             </w:pPr>
-            <w:proofErr w:type="spellStart"/>
             <w:r>
               <w:rPr>
                 <w:sz w:val="21"/>
@@ -2973,7 +2340,6 @@
               </w:rPr>
               <w:t>battlesshipGUI</w:t>
             </w:r>
-            <w:proofErr w:type="spellEnd"/>
           </w:p>
         </w:tc>
         <w:tc>
@@ -3027,7 +2393,6 @@
                 <w:rStyle w:val="Betont"/>
               </w:rPr>
             </w:pPr>
-            <w:proofErr w:type="spellStart"/>
             <w:r>
               <w:rPr>
                 <w:rStyle w:val="Betont"/>
@@ -3035,7 +2400,6 @@
               <w:lastRenderedPageBreak/>
               <w:t>Logging</w:t>
             </w:r>
-            <w:proofErr w:type="spellEnd"/>
           </w:p>
         </w:tc>
         <w:tc>
@@ -3100,105 +2464,7 @@
                 <w:sz w:val="21"/>
                 <w:szCs w:val="21"/>
               </w:rPr>
-              <w:t xml:space="preserve">Dabei haben wir je nach Auswirkung oder </w:t>
-            </w:r>
-            <w:proofErr w:type="spellStart"/>
-            <w:r>
-              <w:rPr>
-                <w:sz w:val="21"/>
-                <w:szCs w:val="21"/>
-              </w:rPr>
-              <w:t>if</w:t>
-            </w:r>
-            <w:proofErr w:type="spellEnd"/>
-            <w:r>
-              <w:rPr>
-                <w:sz w:val="21"/>
-                <w:szCs w:val="21"/>
-              </w:rPr>
-              <w:t>-</w:t>
-            </w:r>
-            <w:proofErr w:type="spellStart"/>
-            <w:r>
-              <w:rPr>
-                <w:sz w:val="21"/>
-                <w:szCs w:val="21"/>
-              </w:rPr>
-              <w:t>else</w:t>
-            </w:r>
-            <w:proofErr w:type="spellEnd"/>
-            <w:r>
-              <w:rPr>
-                <w:sz w:val="21"/>
-                <w:szCs w:val="21"/>
-              </w:rPr>
-              <w:t xml:space="preserve">-Struktur die die </w:t>
-            </w:r>
-            <w:proofErr w:type="spellStart"/>
-            <w:r>
-              <w:rPr>
-                <w:sz w:val="21"/>
-                <w:szCs w:val="21"/>
-              </w:rPr>
-              <w:t>Loggingstufen</w:t>
-            </w:r>
-            <w:proofErr w:type="spellEnd"/>
-            <w:r>
-              <w:rPr>
-                <w:sz w:val="21"/>
-                <w:szCs w:val="21"/>
-              </w:rPr>
-              <w:t xml:space="preserve"> .</w:t>
-            </w:r>
-            <w:proofErr w:type="spellStart"/>
-            <w:r>
-              <w:rPr>
-                <w:sz w:val="21"/>
-                <w:szCs w:val="21"/>
-              </w:rPr>
-              <w:t>info</w:t>
-            </w:r>
-            <w:proofErr w:type="spellEnd"/>
-            <w:proofErr w:type="gramStart"/>
-            <w:r>
-              <w:rPr>
-                <w:sz w:val="21"/>
-                <w:szCs w:val="21"/>
-              </w:rPr>
-              <w:t>, .</w:t>
-            </w:r>
-            <w:proofErr w:type="spellStart"/>
-            <w:r>
-              <w:rPr>
-                <w:sz w:val="21"/>
-                <w:szCs w:val="21"/>
-              </w:rPr>
-              <w:t>debug</w:t>
-            </w:r>
-            <w:proofErr w:type="spellEnd"/>
-            <w:proofErr w:type="gramEnd"/>
-            <w:r>
-              <w:rPr>
-                <w:sz w:val="21"/>
-                <w:szCs w:val="21"/>
-              </w:rPr>
-              <w:t xml:space="preserve"> und .</w:t>
-            </w:r>
-            <w:proofErr w:type="spellStart"/>
-            <w:r>
-              <w:rPr>
-                <w:sz w:val="21"/>
-                <w:szCs w:val="21"/>
-              </w:rPr>
-              <w:t>error</w:t>
-            </w:r>
-            <w:proofErr w:type="spellEnd"/>
-            <w:r>
-              <w:rPr>
-                <w:sz w:val="21"/>
-                <w:szCs w:val="21"/>
-              </w:rPr>
-              <w:t xml:space="preserve"> benutzt.</w:t>
+              <w:t>Dabei haben wir je nach Auswirkung oder if-else-Struktur die die Loggingstufen .info, .debug und .error benutzt.</w:t>
             </w:r>
           </w:p>
           <w:p>
@@ -3328,60 +2594,38 @@
                 <w:lang w:val="en-US"/>
               </w:rPr>
             </w:pPr>
-            <w:proofErr w:type="spellStart"/>
             <w:r>
               <w:rPr>
                 <w:sz w:val="21"/>
                 <w:szCs w:val="21"/>
                 <w:lang w:val="en-US"/>
               </w:rPr>
-              <w:t>com.hdm_</w:t>
-            </w:r>
-            <w:proofErr w:type="gramStart"/>
-            <w:r>
-              <w:rPr>
-                <w:sz w:val="21"/>
-                <w:szCs w:val="21"/>
+              <w:t>com.hdm_stuttgart.Battleship</w:t>
+            </w:r>
+          </w:p>
+          <w:p>
+            <w:pPr>
+              <w:spacing w:after="0"/>
+              <w:rPr>
                 <w:lang w:val="en-US"/>
               </w:rPr>
-              <w:t>stuttgart.Battleship</w:t>
-            </w:r>
-            <w:proofErr w:type="spellEnd"/>
-            <w:proofErr w:type="gramEnd"/>
-          </w:p>
-          <w:p>
-            <w:pPr>
-              <w:spacing w:after="0"/>
-              <w:rPr>
+            </w:pPr>
+            <w:r>
+              <w:rPr>
+                <w:sz w:val="21"/>
+                <w:szCs w:val="21"/>
                 <w:lang w:val="en-US"/>
               </w:rPr>
-            </w:pPr>
+              <w:t>-PrintItemsThrea</w:t>
+            </w:r>
             <w:r>
               <w:rPr>
                 <w:sz w:val="21"/>
                 <w:szCs w:val="21"/>
                 <w:lang w:val="en-US"/>
               </w:rPr>
-              <w:t>-</w:t>
-            </w:r>
-            <w:proofErr w:type="spellStart"/>
-            <w:r>
-              <w:rPr>
-                <w:sz w:val="21"/>
-                <w:szCs w:val="21"/>
-                <w:lang w:val="en-US"/>
-              </w:rPr>
-              <w:t>PrintItemsThrea</w:t>
-            </w:r>
-            <w:r>
-              <w:rPr>
-                <w:sz w:val="21"/>
-                <w:szCs w:val="21"/>
-                <w:lang w:val="en-US"/>
-              </w:rPr>
               <w:t>d</w:t>
             </w:r>
-            <w:proofErr w:type="spellEnd"/>
           </w:p>
         </w:tc>
         <w:tc>
@@ -3447,78 +2691,46 @@
                 <w:lang w:val="en-US"/>
               </w:rPr>
             </w:pPr>
-            <w:proofErr w:type="spellStart"/>
             <w:r>
               <w:rPr>
                 <w:sz w:val="21"/>
                 <w:szCs w:val="21"/>
                 <w:lang w:val="en-US"/>
               </w:rPr>
-              <w:t>Com.hdm_</w:t>
-            </w:r>
-            <w:proofErr w:type="gramStart"/>
-            <w:r>
-              <w:rPr>
-                <w:sz w:val="21"/>
-                <w:szCs w:val="21"/>
+              <w:t>Com.hdm_stuttgart.Battleship</w:t>
+            </w:r>
+          </w:p>
+          <w:p>
+            <w:pPr>
+              <w:spacing w:after="0"/>
+              <w:rPr>
                 <w:lang w:val="en-US"/>
               </w:rPr>
-              <w:t>stuttgart.Battleship</w:t>
-            </w:r>
-            <w:proofErr w:type="spellEnd"/>
-            <w:proofErr w:type="gramEnd"/>
-          </w:p>
-          <w:p>
-            <w:pPr>
-              <w:spacing w:after="0"/>
-              <w:rPr>
+            </w:pPr>
+            <w:r>
+              <w:rPr>
+                <w:sz w:val="21"/>
+                <w:szCs w:val="21"/>
                 <w:lang w:val="en-US"/>
               </w:rPr>
-            </w:pPr>
-            <w:r>
-              <w:rPr>
-                <w:sz w:val="21"/>
-                <w:szCs w:val="21"/>
+              <w:t>-Highscore</w:t>
+            </w:r>
+          </w:p>
+          <w:p>
+            <w:pPr>
+              <w:spacing w:after="0"/>
+              <w:rPr>
                 <w:lang w:val="en-US"/>
               </w:rPr>
-              <w:t>-</w:t>
-            </w:r>
-            <w:proofErr w:type="spellStart"/>
+            </w:pPr>
             <w:r>
               <w:rPr>
                 <w:sz w:val="21"/>
                 <w:szCs w:val="21"/>
                 <w:lang w:val="en-US"/>
               </w:rPr>
-              <w:t>Highscore</w:t>
-            </w:r>
-            <w:proofErr w:type="spellEnd"/>
-          </w:p>
-          <w:p>
-            <w:pPr>
-              <w:spacing w:after="0"/>
-              <w:rPr>
-                <w:lang w:val="en-US"/>
-              </w:rPr>
-            </w:pPr>
-            <w:r>
-              <w:rPr>
-                <w:sz w:val="21"/>
-                <w:szCs w:val="21"/>
-                <w:lang w:val="en-US"/>
-              </w:rPr>
-              <w:t>-</w:t>
-            </w:r>
-            <w:proofErr w:type="spellStart"/>
-            <w:r>
-              <w:rPr>
-                <w:sz w:val="21"/>
-                <w:szCs w:val="21"/>
-                <w:lang w:val="en-US"/>
-              </w:rPr>
-              <w:t>HighscoreItem</w:t>
-            </w:r>
-            <w:proofErr w:type="spellEnd"/>
+              <w:t>-HighscoreItem</w:t>
+            </w:r>
           </w:p>
         </w:tc>
         <w:tc>
@@ -3538,23 +2750,7 @@
                 <w:sz w:val="21"/>
                 <w:szCs w:val="21"/>
               </w:rPr>
-              <w:t xml:space="preserve">Mithilfe von Streams haben wir eine </w:t>
-            </w:r>
-            <w:proofErr w:type="spellStart"/>
-            <w:r>
-              <w:rPr>
-                <w:sz w:val="21"/>
-                <w:szCs w:val="21"/>
-              </w:rPr>
-              <w:t>Highscore</w:t>
-            </w:r>
-            <w:proofErr w:type="spellEnd"/>
-            <w:r>
-              <w:rPr>
-                <w:sz w:val="21"/>
-                <w:szCs w:val="21"/>
-              </w:rPr>
-              <w:t xml:space="preserve"> List angelegt, in der die Player mit ihren während des Spiels erhaltenen Punkten aufgelistet werden. Die List wird sortiert, sodass der Spieler mit den meisten Punkten an erster Stelle steht.</w:t>
+              <w:t>Mithilfe von Streams haben wir eine Highscore List angelegt, in der die Player mit ihren während des Spiels erhaltenen Punkten aufgelistet werden. Die List wird sortiert, sodass der Spieler mit den meisten Punkten an erster Stelle steht.</w:t>
             </w:r>
           </w:p>
         </w:tc>
@@ -3599,7 +2795,6 @@
                 <w:szCs w:val="21"/>
               </w:rPr>
             </w:pPr>
-            <w:proofErr w:type="spellStart"/>
             <w:r>
               <w:rPr>
                 <w:sz w:val="21"/>
@@ -3607,7 +2802,6 @@
               </w:rPr>
               <w:t>battleshipGUI</w:t>
             </w:r>
-            <w:proofErr w:type="spellEnd"/>
           </w:p>
           <w:p>
             <w:pPr>
@@ -3770,43 +2964,7 @@
                 <w:szCs w:val="21"/>
                 <w:lang w:val="en-US"/>
               </w:rPr>
-              <w:t>Battleship/</w:t>
-            </w:r>
-            <w:proofErr w:type="spellStart"/>
-            <w:r>
-              <w:rPr>
-                <w:sz w:val="21"/>
-                <w:szCs w:val="21"/>
-                <w:lang w:val="en-US"/>
-              </w:rPr>
-              <w:t>src</w:t>
-            </w:r>
-            <w:proofErr w:type="spellEnd"/>
-            <w:r>
-              <w:rPr>
-                <w:sz w:val="21"/>
-                <w:szCs w:val="21"/>
-                <w:lang w:val="en-US"/>
-              </w:rPr>
-              <w:t xml:space="preserve">/test/java/ </w:t>
-            </w:r>
-            <w:proofErr w:type="spellStart"/>
-            <w:r>
-              <w:rPr>
-                <w:sz w:val="21"/>
-                <w:szCs w:val="21"/>
-                <w:lang w:val="en-US"/>
-              </w:rPr>
-              <w:t>com.hdm_stuttgart</w:t>
-            </w:r>
-            <w:proofErr w:type="spellEnd"/>
-            <w:r>
-              <w:rPr>
-                <w:sz w:val="21"/>
-                <w:szCs w:val="21"/>
-                <w:lang w:val="en-US"/>
-              </w:rPr>
-              <w:t>. Battleship</w:t>
+              <w:t>Battleship/src/test/java/ com.hdm_stuttgart. Battleship</w:t>
             </w:r>
           </w:p>
           <w:p>
@@ -3823,7 +2981,6 @@
                 <w:lang w:val="en-US"/>
               </w:rPr>
             </w:pPr>
-            <w:proofErr w:type="spellStart"/>
             <w:r>
               <w:rPr>
                 <w:i w:val="0"/>
@@ -3831,17 +2988,7 @@
                 <w:szCs w:val="21"/>
                 <w:lang w:val="en-US"/>
               </w:rPr>
-              <w:t>CreateGameArea</w:t>
-            </w:r>
-            <w:proofErr w:type="spellEnd"/>
-            <w:r>
-              <w:rPr>
-                <w:i w:val="0"/>
-                <w:sz w:val="21"/>
-                <w:szCs w:val="21"/>
-                <w:lang w:val="en-US"/>
-              </w:rPr>
-              <w:t xml:space="preserve"> Test.java</w:t>
+              <w:t>CreateGameArea Test.java</w:t>
             </w:r>
           </w:p>
           <w:p>
@@ -3858,7 +3005,6 @@
                 <w:lang w:val="en-US"/>
               </w:rPr>
             </w:pPr>
-            <w:proofErr w:type="spellStart"/>
             <w:r>
               <w:rPr>
                 <w:i w:val="0"/>
@@ -3866,17 +3012,7 @@
                 <w:szCs w:val="21"/>
                 <w:lang w:val="en-US"/>
               </w:rPr>
-              <w:t>PlayerFactoryTest</w:t>
-            </w:r>
-            <w:proofErr w:type="spellEnd"/>
-            <w:r>
-              <w:rPr>
-                <w:i w:val="0"/>
-                <w:sz w:val="21"/>
-                <w:szCs w:val="21"/>
-                <w:lang w:val="en-US"/>
-              </w:rPr>
-              <w:t>. java</w:t>
+              <w:t>PlayerFactoryTest. java</w:t>
             </w:r>
           </w:p>
         </w:tc>
@@ -3901,55 +3037,7 @@
                 <w:sz w:val="21"/>
                 <w:szCs w:val="21"/>
               </w:rPr>
-              <w:t xml:space="preserve">Hier wird das Erschaffen von </w:t>
-            </w:r>
-            <w:proofErr w:type="spellStart"/>
-            <w:r>
-              <w:rPr>
-                <w:sz w:val="21"/>
-                <w:szCs w:val="21"/>
-              </w:rPr>
-              <w:t>GameAreas</w:t>
-            </w:r>
-            <w:proofErr w:type="spellEnd"/>
-            <w:r>
-              <w:rPr>
-                <w:sz w:val="21"/>
-                <w:szCs w:val="21"/>
-              </w:rPr>
-              <w:t xml:space="preserve"> oder Player (</w:t>
-            </w:r>
-            <w:proofErr w:type="spellStart"/>
-            <w:r>
-              <w:rPr>
-                <w:sz w:val="21"/>
-                <w:szCs w:val="21"/>
-              </w:rPr>
-              <w:t>HumanPlayer</w:t>
-            </w:r>
-            <w:proofErr w:type="spellEnd"/>
-            <w:r>
-              <w:rPr>
-                <w:sz w:val="21"/>
-                <w:szCs w:val="21"/>
-              </w:rPr>
-              <w:t xml:space="preserve"> und </w:t>
-            </w:r>
-            <w:proofErr w:type="spellStart"/>
-            <w:r>
-              <w:rPr>
-                <w:sz w:val="21"/>
-                <w:szCs w:val="21"/>
-              </w:rPr>
-              <w:t>ComputerPlayer</w:t>
-            </w:r>
-            <w:proofErr w:type="spellEnd"/>
-            <w:r>
-              <w:rPr>
-                <w:sz w:val="21"/>
-                <w:szCs w:val="21"/>
-              </w:rPr>
-              <w:t>) getestet.</w:t>
+              <w:t>Hier wird das Erschaffen von GameAreas oder Player (HumanPlayer und ComputerPlayer) getestet.</w:t>
             </w:r>
           </w:p>
         </w:tc>
@@ -3995,7 +3083,6 @@
                 <w:szCs w:val="21"/>
               </w:rPr>
             </w:pPr>
-            <w:proofErr w:type="spellStart"/>
             <w:r>
               <w:rPr>
                 <w:sz w:val="21"/>
@@ -4003,7 +3090,6 @@
               </w:rPr>
               <w:t>gameConfigurations</w:t>
             </w:r>
-            <w:proofErr w:type="spellEnd"/>
           </w:p>
           <w:p>
             <w:pPr>
@@ -4049,23 +3135,7 @@
                 <w:sz w:val="21"/>
                 <w:szCs w:val="21"/>
               </w:rPr>
-              <w:t xml:space="preserve">In dieser Factory wird je nach Parametereingabe bestimmt, welche Arten von Player erschaffen werden sollen. Konnte aufgrund der Eingabe kein Player erschaffen werden, wird die </w:t>
-            </w:r>
-            <w:proofErr w:type="spellStart"/>
-            <w:r>
-              <w:rPr>
-                <w:sz w:val="21"/>
-                <w:szCs w:val="21"/>
-              </w:rPr>
-              <w:t>CreatePlayerException</w:t>
-            </w:r>
-            <w:proofErr w:type="spellEnd"/>
-            <w:r>
-              <w:rPr>
-                <w:sz w:val="21"/>
-                <w:szCs w:val="21"/>
-              </w:rPr>
-              <w:t xml:space="preserve"> geworfen.</w:t>
+              <w:t>In dieser Factory wird je nach Parametereingabe bestimmt, welche Arten von Player erschaffen werden sollen. Konnte aufgrund der Eingabe kein Player erschaffen werden, wird die CreatePlayerException geworfen.</w:t>
             </w:r>
           </w:p>
         </w:tc>
@@ -4140,7 +3210,7 @@
           <w:rPr>
             <w:noProof/>
           </w:rPr>
-          <w:t>2</w:t>
+          <w:t>6</w:t>
         </w:r>
         <w:r>
           <w:fldChar w:fldCharType="end"/>
@@ -7392,7 +6462,7 @@
 </file>
 
 <file path=customXml/itemProps5.xml><?xml version="1.0" encoding="utf-8"?>
-<ds:datastoreItem xmlns:ds="http://schemas.openxmlformats.org/officeDocument/2006/customXml" ds:itemID="{0C73B599-B7C1-9243-A8F0-83465074FC85}">
+<ds:datastoreItem xmlns:ds="http://schemas.openxmlformats.org/officeDocument/2006/customXml" ds:itemID="{93B61AC7-FB8E-DC48-81B1-C1DE8A37627F}">
   <ds:schemaRefs>
     <ds:schemaRef ds:uri="http://schemas.openxmlformats.org/officeDocument/2006/bibliography"/>
   </ds:schemaRefs>

</xml_diff>